<commit_message>
fix TP2 et QCM add to docx file
</commit_message>
<xml_diff>
--- a/TPs-Ayoub-Ben-Jeddou-IGL3.docx
+++ b/TPs-Ayoub-Ben-Jeddou-IGL3.docx
@@ -2,12 +2,181 @@
 <file path=word/document.xml><?xml version="1.0" encoding="utf-8"?>
 <w:document xmlns:wpc="http://schemas.microsoft.com/office/word/2010/wordprocessingCanvas" xmlns:cx="http://schemas.microsoft.com/office/drawing/2014/chartex" xmlns:cx1="http://schemas.microsoft.com/office/drawing/2015/9/8/chartex" xmlns:cx2="http://schemas.microsoft.com/office/drawing/2015/10/21/chartex" xmlns:cx3="http://schemas.microsoft.com/office/drawing/2016/5/9/chartex" xmlns:cx4="http://schemas.microsoft.com/office/drawing/2016/5/10/chartex" xmlns:cx5="http://schemas.microsoft.com/office/drawing/2016/5/11/chartex" xmlns:cx6="http://schemas.microsoft.com/office/drawing/2016/5/12/chartex" xmlns:cx7="http://schemas.microsoft.com/office/drawing/2016/5/13/chartex" xmlns:cx8="http://schemas.microsoft.com/office/drawing/2016/5/14/chartex" xmlns:mc="http://schemas.openxmlformats.org/markup-compatibility/2006" xmlns:aink="http://schemas.microsoft.com/office/drawing/2016/ink" xmlns:am3d="http://schemas.microsoft.com/office/drawing/2017/model3d" xmlns:o="urn:schemas-microsoft-com:office:office" xmlns:oel="http://schemas.microsoft.com/office/2019/extlst" xmlns:r="http://schemas.openxmlformats.org/officeDocument/2006/relationships" xmlns:m="http://schemas.openxmlformats.org/officeDocument/2006/math" xmlns:v="urn:schemas-microsoft-com:vml" xmlns:wp14="http://schemas.microsoft.com/office/word/2010/wordprocessingDrawing" xmlns:wp="http://schemas.openxmlformats.org/drawingml/2006/wordprocessingDrawing" xmlns:w10="urn:schemas-microsoft-com:office:word" xmlns:w="http://schemas.openxmlformats.org/wordprocessingml/2006/main" xmlns:w14="http://schemas.microsoft.com/office/word/2010/wordml" xmlns:w15="http://schemas.microsoft.com/office/word/2012/wordml" xmlns:w16cex="http://schemas.microsoft.com/office/word/2018/wordml/cex" xmlns:w16cid="http://schemas.microsoft.com/office/word/2016/wordml/cid" xmlns:w16="http://schemas.microsoft.com/office/word/2018/wordml" xmlns:w16sdtdh="http://schemas.microsoft.com/office/word/2020/wordml/sdtdatahash" xmlns:w16se="http://schemas.microsoft.com/office/word/2015/wordml/symex" xmlns:wpg="http://schemas.microsoft.com/office/word/2010/wordprocessingGroup" xmlns:wpi="http://schemas.microsoft.com/office/word/2010/wordprocessingInk" xmlns:wne="http://schemas.microsoft.com/office/word/2006/wordml" xmlns:wps="http://schemas.microsoft.com/office/word/2010/wordprocessingShape" mc:Ignorable="w14 w15 w16se w16cid w16 w16cex w16sdtdh wp14">
   <w:body>
-    <w:p>
-      <w:r>
+    <w:p/>
+    <w:p>
+      <w:pPr>
+        <w:tabs>
+          <w:tab w:val="left" w:pos="2852"/>
+        </w:tabs>
+        <w:jc w:val="center"/>
+        <w:rPr>
+          <w:b/>
+          <w:bCs/>
+          <w:sz w:val="96"/>
+          <w:szCs w:val="96"/>
+          <w:lang w:val="en-US"/>
+        </w:rPr>
+      </w:pPr>
+      <w:r>
+        <w:rPr>
+          <w:b/>
+          <w:bCs/>
+          <w:sz w:val="96"/>
+          <w:szCs w:val="96"/>
+          <w:lang w:val="en-US"/>
+        </w:rPr>
+        <w:t>Ayoub Ben Jeddou</w:t>
+      </w:r>
+      <w:r>
+        <w:rPr>
+          <w:b/>
+          <w:bCs/>
+          <w:sz w:val="96"/>
+          <w:szCs w:val="96"/>
+          <w:lang w:val="en-US"/>
+        </w:rPr>
+        <w:br/>
+        <w:t>IGL3</w:t>
+      </w:r>
+    </w:p>
+    <w:p>
+      <w:pPr>
+        <w:tabs>
+          <w:tab w:val="left" w:pos="2852"/>
+        </w:tabs>
+        <w:jc w:val="center"/>
+        <w:rPr>
+          <w:b/>
+          <w:bCs/>
+          <w:sz w:val="96"/>
+          <w:szCs w:val="96"/>
+          <w:lang w:val="en-US"/>
+        </w:rPr>
+      </w:pPr>
+    </w:p>
+    <w:p>
+      <w:pPr>
+        <w:tabs>
+          <w:tab w:val="left" w:pos="2852"/>
+        </w:tabs>
+        <w:jc w:val="center"/>
+        <w:rPr>
+          <w:b/>
+          <w:bCs/>
+          <w:sz w:val="96"/>
+          <w:szCs w:val="96"/>
+          <w:lang w:val="en-US"/>
+        </w:rPr>
+      </w:pPr>
+      <w:r>
+        <w:rPr>
+          <w:b/>
+          <w:bCs/>
+          <w:sz w:val="96"/>
+          <w:szCs w:val="96"/>
+          <w:lang w:val="en-US"/>
+        </w:rPr>
+        <w:t>TPs Dévéloppement Web : Angular</w:t>
+      </w:r>
+    </w:p>
+    <w:p>
+      <w:pPr>
+        <w:tabs>
+          <w:tab w:val="left" w:pos="2852"/>
+        </w:tabs>
+        <w:jc w:val="center"/>
+        <w:rPr>
+          <w:b/>
+          <w:bCs/>
+          <w:sz w:val="96"/>
+          <w:szCs w:val="96"/>
+          <w:lang w:val="en-US"/>
+        </w:rPr>
+      </w:pPr>
+    </w:p>
+    <w:p>
+      <w:pPr>
+        <w:tabs>
+          <w:tab w:val="left" w:pos="2852"/>
+        </w:tabs>
+        <w:jc w:val="center"/>
+        <w:rPr>
+          <w:b/>
+          <w:bCs/>
+          <w:sz w:val="96"/>
+          <w:szCs w:val="96"/>
+          <w:lang w:val="en-US"/>
+        </w:rPr>
+      </w:pPr>
+      <w:r>
+        <w:rPr>
+          <w:b/>
+          <w:bCs/>
+          <w:sz w:val="96"/>
+          <w:szCs w:val="96"/>
+          <w:lang w:val="en-US"/>
+        </w:rPr>
+        <w:t xml:space="preserve">Dirigé par : Mr </w:t>
+      </w:r>
+      <w:r>
+        <w:rPr>
+          <w:b/>
+          <w:bCs/>
+          <w:sz w:val="96"/>
+          <w:szCs w:val="96"/>
+          <w:lang w:val="en-US"/>
+        </w:rPr>
+        <w:t>Mohamed Lassoued</w:t>
+      </w:r>
+    </w:p>
+    <w:p>
+      <w:pPr>
+        <w:rPr>
+          <w:lang w:val="en-US"/>
+        </w:rPr>
+      </w:pPr>
+    </w:p>
+    <w:p>
+      <w:pPr>
+        <w:rPr>
+          <w:lang w:val="en-US"/>
+        </w:rPr>
+      </w:pPr>
+    </w:p>
+    <w:p>
+      <w:pPr>
+        <w:rPr>
+          <w:lang w:val="en-US"/>
+        </w:rPr>
+      </w:pPr>
+    </w:p>
+    <w:p>
+      <w:pPr>
+        <w:rPr>
+          <w:lang w:val="en-US"/>
+        </w:rPr>
+      </w:pPr>
+    </w:p>
+    <w:p>
+      <w:pPr>
+        <w:rPr>
+          <w:lang w:val="en-US"/>
+        </w:rPr>
+      </w:pPr>
+      <w:r>
+        <w:rPr>
+          <w:lang w:val="en-US"/>
+        </w:rPr>
+        <w:lastRenderedPageBreak/>
         <w:t>TP1-Angular :</w:t>
       </w:r>
     </w:p>
     <w:p>
+      <w:pPr>
+        <w:rPr>
+          <w:lang w:val="en-US"/>
+        </w:rPr>
+      </w:pPr>
       <w:r>
         <w:rPr>
           <w:noProof/>
@@ -25,60 +194,6 @@
             <wp:effectExtent l="0" t="0" r="0" b="635"/>
             <wp:wrapSquare wrapText="bothSides"/>
             <wp:docPr id="3" name="Picture 3"/>
-            <wp:cNvGraphicFramePr>
-              <a:graphicFrameLocks xmlns:a="http://schemas.openxmlformats.org/drawingml/2006/main" noChangeAspect="1"/>
-            </wp:cNvGraphicFramePr>
-            <a:graphic xmlns:a="http://schemas.openxmlformats.org/drawingml/2006/main">
-              <a:graphicData uri="http://schemas.openxmlformats.org/drawingml/2006/picture">
-                <pic:pic xmlns:pic="http://schemas.openxmlformats.org/drawingml/2006/picture">
-                  <pic:nvPicPr>
-                    <pic:cNvPr id="1" name=""/>
-                    <pic:cNvPicPr/>
-                  </pic:nvPicPr>
-                  <pic:blipFill>
-                    <a:blip r:embed="rId5" cstate="print">
-                      <a:extLst>
-                        <a:ext uri="{28A0092B-C50C-407E-A947-70E740481C1C}">
-                          <a14:useLocalDpi xmlns:a14="http://schemas.microsoft.com/office/drawing/2010/main" val="0"/>
-                        </a:ext>
-                      </a:extLst>
-                    </a:blip>
-                    <a:stretch>
-                      <a:fillRect/>
-                    </a:stretch>
-                  </pic:blipFill>
-                  <pic:spPr>
-                    <a:xfrm>
-                      <a:off x="0" y="0"/>
-                      <a:ext cx="5760720" cy="2742565"/>
-                    </a:xfrm>
-                    <a:prstGeom prst="rect">
-                      <a:avLst/>
-                    </a:prstGeom>
-                  </pic:spPr>
-                </pic:pic>
-              </a:graphicData>
-            </a:graphic>
-          </wp:anchor>
-        </w:drawing>
-      </w:r>
-      <w:r>
-        <w:rPr>
-          <w:noProof/>
-        </w:rPr>
-        <w:drawing>
-          <wp:anchor distT="0" distB="0" distL="114300" distR="114300" simplePos="0" relativeHeight="251659264" behindDoc="0" locked="0" layoutInCell="1" allowOverlap="1" wp14:anchorId="545F6551" wp14:editId="3608BC44">
-            <wp:simplePos x="0" y="0"/>
-            <wp:positionH relativeFrom="margin">
-              <wp:posOffset>-101600</wp:posOffset>
-            </wp:positionH>
-            <wp:positionV relativeFrom="paragraph">
-              <wp:posOffset>2934335</wp:posOffset>
-            </wp:positionV>
-            <wp:extent cx="5760720" cy="2506980"/>
-            <wp:effectExtent l="0" t="0" r="0" b="7620"/>
-            <wp:wrapSquare wrapText="bothSides"/>
-            <wp:docPr id="2" name="Picture 2"/>
             <wp:cNvGraphicFramePr>
               <a:graphicFrameLocks xmlns:a="http://schemas.openxmlformats.org/drawingml/2006/main" noChangeAspect="1"/>
             </wp:cNvGraphicFramePr>
@@ -104,7 +219,7 @@
                   <pic:spPr>
                     <a:xfrm>
                       <a:off x="0" y="0"/>
-                      <a:ext cx="5760720" cy="2506980"/>
+                      <a:ext cx="5760720" cy="2742565"/>
                     </a:xfrm>
                     <a:prstGeom prst="rect">
                       <a:avLst/>
@@ -121,18 +236,18 @@
           <w:noProof/>
         </w:rPr>
         <w:drawing>
-          <wp:anchor distT="0" distB="0" distL="114300" distR="114300" simplePos="0" relativeHeight="251658240" behindDoc="0" locked="0" layoutInCell="1" allowOverlap="1" wp14:anchorId="3E79BFD4" wp14:editId="0818AF46">
+          <wp:anchor distT="0" distB="0" distL="114300" distR="114300" simplePos="0" relativeHeight="251659264" behindDoc="0" locked="0" layoutInCell="1" allowOverlap="1" wp14:anchorId="545F6551" wp14:editId="3608BC44">
             <wp:simplePos x="0" y="0"/>
             <wp:positionH relativeFrom="margin">
               <wp:posOffset>-101600</wp:posOffset>
             </wp:positionH>
             <wp:positionV relativeFrom="paragraph">
-              <wp:posOffset>205740</wp:posOffset>
+              <wp:posOffset>2934335</wp:posOffset>
             </wp:positionV>
-            <wp:extent cx="5760720" cy="2727960"/>
-            <wp:effectExtent l="0" t="0" r="0" b="0"/>
+            <wp:extent cx="5760720" cy="2506980"/>
+            <wp:effectExtent l="0" t="0" r="0" b="7620"/>
             <wp:wrapSquare wrapText="bothSides"/>
-            <wp:docPr id="1" name="Picture 1"/>
+            <wp:docPr id="2" name="Picture 2"/>
             <wp:cNvGraphicFramePr>
               <a:graphicFrameLocks xmlns:a="http://schemas.openxmlformats.org/drawingml/2006/main" noChangeAspect="1"/>
             </wp:cNvGraphicFramePr>
@@ -158,7 +273,7 @@
                   <pic:spPr>
                     <a:xfrm>
                       <a:off x="0" y="0"/>
-                      <a:ext cx="5760720" cy="2727960"/>
+                      <a:ext cx="5760720" cy="2506980"/>
                     </a:xfrm>
                     <a:prstGeom prst="rect">
                       <a:avLst/>
@@ -170,27 +285,23 @@
           </wp:anchor>
         </w:drawing>
       </w:r>
-    </w:p>
-    <w:p/>
-    <w:p/>
-    <w:p>
       <w:r>
         <w:rPr>
           <w:noProof/>
         </w:rPr>
         <w:drawing>
-          <wp:anchor distT="0" distB="0" distL="114300" distR="114300" simplePos="0" relativeHeight="251662336" behindDoc="0" locked="0" layoutInCell="1" allowOverlap="1" wp14:anchorId="4F92518C" wp14:editId="4966CECF">
+          <wp:anchor distT="0" distB="0" distL="114300" distR="114300" simplePos="0" relativeHeight="251658240" behindDoc="0" locked="0" layoutInCell="1" allowOverlap="1" wp14:anchorId="3E79BFD4" wp14:editId="0818AF46">
             <wp:simplePos x="0" y="0"/>
             <wp:positionH relativeFrom="margin">
-              <wp:align>left</wp:align>
+              <wp:posOffset>-101600</wp:posOffset>
             </wp:positionH>
             <wp:positionV relativeFrom="paragraph">
-              <wp:posOffset>2898140</wp:posOffset>
+              <wp:posOffset>205740</wp:posOffset>
             </wp:positionV>
-            <wp:extent cx="5760720" cy="2131060"/>
-            <wp:effectExtent l="0" t="0" r="0" b="2540"/>
-            <wp:wrapNone/>
-            <wp:docPr id="5" name="Picture 5"/>
+            <wp:extent cx="5760720" cy="2727960"/>
+            <wp:effectExtent l="0" t="0" r="0" b="0"/>
+            <wp:wrapSquare wrapText="bothSides"/>
+            <wp:docPr id="1" name="Picture 1"/>
             <wp:cNvGraphicFramePr>
               <a:graphicFrameLocks xmlns:a="http://schemas.openxmlformats.org/drawingml/2006/main" noChangeAspect="1"/>
             </wp:cNvGraphicFramePr>
@@ -216,7 +327,7 @@
                   <pic:spPr>
                     <a:xfrm>
                       <a:off x="0" y="0"/>
-                      <a:ext cx="5760720" cy="2131060"/>
+                      <a:ext cx="5760720" cy="2727960"/>
                     </a:xfrm>
                     <a:prstGeom prst="rect">
                       <a:avLst/>
@@ -228,29 +339,282 @@
           </wp:anchor>
         </w:drawing>
       </w:r>
-      <w:r>
-        <w:t>TP3-Angular :</w:t>
+    </w:p>
+    <w:p>
+      <w:pPr>
+        <w:rPr>
+          <w:lang w:val="en-US"/>
+        </w:rPr>
+      </w:pPr>
+    </w:p>
+    <w:p>
+      <w:r>
+        <w:lastRenderedPageBreak/>
+        <w:t>Validation des ac</w:t>
+      </w:r>
+      <w:r>
+        <w:t>quis :</w:t>
       </w:r>
       <w:r>
         <w:br/>
       </w:r>
       <w:r>
         <w:rPr>
-          <w:noProof/>
+          <w:b/>
+          <w:bCs/>
+        </w:rPr>
+        <w:t>Partie 1 : Outils de développement</w:t>
+      </w:r>
+    </w:p>
+    <w:p>
+      <w:pPr>
+        <w:numPr>
+          <w:ilvl w:val="0"/>
+          <w:numId w:val="6"/>
+        </w:numPr>
+      </w:pPr>
+      <w:r>
+        <w:rPr>
+          <w:b/>
+          <w:bCs/>
+        </w:rPr>
+        <w:t>a)</w:t>
+      </w:r>
+      <w:r>
+        <w:t> Un environnement d'exécution pour le code JavaScript côté serveur.</w:t>
+      </w:r>
+    </w:p>
+    <w:p>
+      <w:pPr>
+        <w:numPr>
+          <w:ilvl w:val="0"/>
+          <w:numId w:val="6"/>
+        </w:numPr>
+        <w:rPr>
+          <w:lang w:val="en-US"/>
+        </w:rPr>
+      </w:pPr>
+      <w:r>
+        <w:rPr>
+          <w:b/>
+          <w:bCs/>
+          <w:lang w:val="en-US"/>
+        </w:rPr>
+        <w:t>c)</w:t>
+      </w:r>
+      <w:r>
+        <w:rPr>
+          <w:lang w:val="en-US"/>
+        </w:rPr>
+        <w:t> npm install -g @angular/cli</w:t>
+      </w:r>
+    </w:p>
+    <w:p>
+      <w:pPr>
+        <w:numPr>
+          <w:ilvl w:val="0"/>
+          <w:numId w:val="6"/>
+        </w:numPr>
+      </w:pPr>
+      <w:r>
+        <w:rPr>
+          <w:b/>
+          <w:bCs/>
+        </w:rPr>
+        <w:t>b)</w:t>
+      </w:r>
+      <w:r>
+        <w:t> Visual Studio Code</w:t>
+      </w:r>
+    </w:p>
+    <w:p>
+      <w:pPr>
+        <w:numPr>
+          <w:ilvl w:val="0"/>
+          <w:numId w:val="6"/>
+        </w:numPr>
+      </w:pPr>
+      <w:r>
+        <w:rPr>
+          <w:b/>
+          <w:bCs/>
+        </w:rPr>
+        <w:t>b)</w:t>
+      </w:r>
+      <w:r>
+        <w:t> package.json</w:t>
+      </w:r>
+    </w:p>
+    <w:p>
+      <w:pPr>
+        <w:numPr>
+          <w:ilvl w:val="0"/>
+          <w:numId w:val="6"/>
+        </w:numPr>
+      </w:pPr>
+      <w:r>
+        <w:rPr>
+          <w:b/>
+          <w:bCs/>
+        </w:rPr>
+        <w:t>c)</w:t>
+      </w:r>
+      <w:r>
+        <w:t> ng new ma-app</w:t>
+      </w:r>
+    </w:p>
+    <w:p>
+      <w:pPr>
+        <w:numPr>
+          <w:ilvl w:val="0"/>
+          <w:numId w:val="6"/>
+        </w:numPr>
+      </w:pPr>
+      <w:r>
+        <w:rPr>
+          <w:b/>
+          <w:bCs/>
+        </w:rPr>
+        <w:t>b)</w:t>
+      </w:r>
+      <w:r>
+        <w:t> Lancer un serveur de développement et recharger l'application lors des modifications.</w:t>
+      </w:r>
+    </w:p>
+    <w:p>
+      <w:r>
+        <w:rPr>
+          <w:b/>
+          <w:bCs/>
+        </w:rPr>
+        <w:t>Partie 2 : Création d'un projet Angular</w:t>
+      </w:r>
+    </w:p>
+    <w:p>
+      <w:pPr>
+        <w:numPr>
+          <w:ilvl w:val="0"/>
+          <w:numId w:val="7"/>
+        </w:numPr>
+      </w:pPr>
+      <w:r>
+        <w:rPr>
+          <w:b/>
+          <w:bCs/>
+        </w:rPr>
+        <w:t>a)</w:t>
+      </w:r>
+      <w:r>
+        <w:t> src/</w:t>
+      </w:r>
+    </w:p>
+    <w:p>
+      <w:pPr>
+        <w:numPr>
+          <w:ilvl w:val="0"/>
+          <w:numId w:val="7"/>
+        </w:numPr>
+      </w:pPr>
+      <w:r>
+        <w:rPr>
+          <w:b/>
+          <w:bCs/>
+        </w:rPr>
+        <w:t>b)</w:t>
+      </w:r>
+      <w:r>
+        <w:t> app.module.ts</w:t>
+      </w:r>
+    </w:p>
+    <w:p>
+      <w:pPr>
+        <w:numPr>
+          <w:ilvl w:val="0"/>
+          <w:numId w:val="7"/>
+        </w:numPr>
+      </w:pPr>
+      <w:r>
+        <w:rPr>
+          <w:b/>
+          <w:bCs/>
+        </w:rPr>
+        <w:t>b)</w:t>
+      </w:r>
+      <w:r>
+        <w:t> Définir les configurations de compilation, les entrées et sorties du projet.</w:t>
+      </w:r>
+    </w:p>
+    <w:p>
+      <w:pPr>
+        <w:numPr>
+          <w:ilvl w:val="0"/>
+          <w:numId w:val="7"/>
+        </w:numPr>
+      </w:pPr>
+      <w:r>
+        <w:rPr>
+          <w:b/>
+          <w:bCs/>
+        </w:rPr>
+        <w:t>c)</w:t>
+      </w:r>
+      <w:r>
+        <w:t> ng generate component header</w:t>
+      </w:r>
+    </w:p>
+    <w:p>
+      <w:pPr>
+        <w:numPr>
+          <w:ilvl w:val="0"/>
+          <w:numId w:val="7"/>
+        </w:numPr>
+      </w:pPr>
+      <w:r>
+        <w:rPr>
+          <w:b/>
+          <w:bCs/>
+        </w:rPr>
+        <w:t>a)</w:t>
+      </w:r>
+      <w:r>
+        <w:t> Configurer le compilateur TypeScript pour le projet.</w:t>
+      </w:r>
+    </w:p>
+    <w:p/>
+    <w:p/>
+    <w:p/>
+    <w:p/>
+    <w:p/>
+    <w:p/>
+    <w:p/>
+    <w:p/>
+    <w:p/>
+    <w:p/>
+    <w:p/>
+    <w:p/>
+    <w:p/>
+    <w:p/>
+    <w:p>
+      <w:r>
+        <w:lastRenderedPageBreak/>
+        <w:t>TP2-Angular</w:t>
+      </w:r>
+    </w:p>
+    <w:p>
+      <w:pPr>
+        <w:rPr>
+          <w:lang w:val="en-US"/>
+        </w:rPr>
+      </w:pPr>
+      <w:r>
+        <w:rPr>
+          <w:lang w:val="en-US"/>
         </w:rPr>
         <w:drawing>
-          <wp:anchor distT="0" distB="0" distL="114300" distR="114300" simplePos="0" relativeHeight="251661312" behindDoc="0" locked="0" layoutInCell="1" allowOverlap="1" wp14:anchorId="63FC4F9E" wp14:editId="1FC7A738">
-            <wp:simplePos x="0" y="0"/>
-            <wp:positionH relativeFrom="column">
-              <wp:posOffset>1905</wp:posOffset>
-            </wp:positionH>
-            <wp:positionV relativeFrom="paragraph">
-              <wp:posOffset>218440</wp:posOffset>
-            </wp:positionV>
-            <wp:extent cx="5760720" cy="2700020"/>
-            <wp:effectExtent l="0" t="0" r="0" b="5080"/>
-            <wp:wrapTopAndBottom/>
-            <wp:docPr id="4" name="Picture 4"/>
+          <wp:inline distT="0" distB="0" distL="0" distR="0" wp14:anchorId="2A283D76" wp14:editId="3287DE7F">
+            <wp:extent cx="5760720" cy="3108325"/>
+            <wp:effectExtent l="0" t="0" r="0" b="0"/>
+            <wp:docPr id="8" name="Picture 8"/>
             <wp:cNvGraphicFramePr>
               <a:graphicFrameLocks xmlns:a="http://schemas.openxmlformats.org/drawingml/2006/main" noChangeAspect="1"/>
             </wp:cNvGraphicFramePr>
@@ -262,13 +626,7 @@
                     <pic:cNvPicPr/>
                   </pic:nvPicPr>
                   <pic:blipFill>
-                    <a:blip r:embed="rId9" cstate="print">
-                      <a:extLst>
-                        <a:ext uri="{28A0092B-C50C-407E-A947-70E740481C1C}">
-                          <a14:useLocalDpi xmlns:a14="http://schemas.microsoft.com/office/drawing/2010/main" val="0"/>
-                        </a:ext>
-                      </a:extLst>
-                    </a:blip>
+                    <a:blip r:embed="rId9"/>
                     <a:stretch>
                       <a:fillRect/>
                     </a:stretch>
@@ -276,7 +634,7 @@
                   <pic:spPr>
                     <a:xfrm>
                       <a:off x="0" y="0"/>
-                      <a:ext cx="5760720" cy="2700020"/>
+                      <a:ext cx="5760720" cy="3108325"/>
                     </a:xfrm>
                     <a:prstGeom prst="rect">
                       <a:avLst/>
@@ -285,42 +643,379 @@
                 </pic:pic>
               </a:graphicData>
             </a:graphic>
-          </wp:anchor>
+          </wp:inline>
         </w:drawing>
       </w:r>
     </w:p>
     <w:p>
       <w:pPr>
-        <w:tabs>
-          <w:tab w:val="left" w:pos="1260"/>
-        </w:tabs>
-      </w:pPr>
-      <w:r>
-        <w:tab/>
+        <w:rPr>
+          <w:lang w:val="en-US"/>
+        </w:rPr>
+      </w:pPr>
+    </w:p>
+    <w:p>
+      <w:pPr>
+        <w:rPr>
+          <w:b/>
+          <w:bCs/>
+        </w:rPr>
+      </w:pPr>
+      <w:r>
+        <w:rPr>
+          <w:b/>
+          <w:bCs/>
+        </w:rPr>
+        <w:t>Réponses aux questions de validation</w:t>
+      </w:r>
+    </w:p>
+    <w:p>
+      <w:r>
+        <w:rPr>
+          <w:b/>
+          <w:bCs/>
+        </w:rPr>
+        <w:t>Question 1 :</w:t>
+      </w:r>
+    </w:p>
+    <w:p>
+      <w:pPr>
+        <w:numPr>
+          <w:ilvl w:val="0"/>
+          <w:numId w:val="1"/>
+        </w:numPr>
+      </w:pPr>
+      <w:r>
+        <w:t>b) main.ts</w:t>
+      </w:r>
+    </w:p>
+    <w:p>
+      <w:pPr>
+        <w:numPr>
+          <w:ilvl w:val="0"/>
+          <w:numId w:val="1"/>
+        </w:numPr>
+      </w:pPr>
+      <w:r>
+        <w:t>c) src/app/</w:t>
+      </w:r>
+    </w:p>
+    <w:p>
+      <w:pPr>
+        <w:numPr>
+          <w:ilvl w:val="0"/>
+          <w:numId w:val="1"/>
+        </w:numPr>
+      </w:pPr>
+      <w:r>
+        <w:t>b) Définir les configurations de construction et les options pour Angular CLI</w:t>
+      </w:r>
+    </w:p>
+    <w:p>
+      <w:pPr>
+        <w:numPr>
+          <w:ilvl w:val="0"/>
+          <w:numId w:val="1"/>
+        </w:numPr>
+      </w:pPr>
+      <w:r>
+        <w:t>a) Il décrit les dépendances du projet et les scripts nom disponibles</w:t>
+      </w:r>
+    </w:p>
+    <w:p>
+      <w:pPr>
+        <w:numPr>
+          <w:ilvl w:val="0"/>
+          <w:numId w:val="1"/>
+        </w:numPr>
+      </w:pPr>
+      <w:r>
+        <w:t>a) Configurer les options de compilation TypeScript pour le projet</w:t>
+      </w:r>
+    </w:p>
+    <w:p>
+      <w:r>
+        <w:rPr>
+          <w:b/>
+          <w:bCs/>
+        </w:rPr>
+        <w:t>Question 2 :</w:t>
+      </w:r>
+    </w:p>
+    <w:p>
+      <w:pPr>
+        <w:numPr>
+          <w:ilvl w:val="0"/>
+          <w:numId w:val="2"/>
+        </w:numPr>
+      </w:pPr>
+      <w:r>
+        <w:t>c) ng generate component profil</w:t>
+      </w:r>
+    </w:p>
+    <w:p>
+      <w:pPr>
+        <w:numPr>
+          <w:ilvl w:val="0"/>
+          <w:numId w:val="2"/>
+        </w:numPr>
+      </w:pPr>
+      <w:r>
+        <w:t>d) profil.service.ts</w:t>
+      </w:r>
+    </w:p>
+    <w:p>
+      <w:pPr>
+        <w:numPr>
+          <w:ilvl w:val="0"/>
+          <w:numId w:val="2"/>
+        </w:numPr>
+      </w:pPr>
+      <w:r>
+        <w:t>b) @Component</w:t>
+      </w:r>
+    </w:p>
+    <w:p>
+      <w:pPr>
+        <w:numPr>
+          <w:ilvl w:val="0"/>
+          <w:numId w:val="2"/>
+        </w:numPr>
+      </w:pPr>
+      <w:r>
+        <w:t>a) La balise HTML personnalisée correspondant au sélecteur du composant</w:t>
+      </w:r>
+    </w:p>
+    <w:p>
+      <w:pPr>
+        <w:numPr>
+          <w:ilvl w:val="0"/>
+          <w:numId w:val="2"/>
+        </w:numPr>
+      </w:pPr>
+      <w:r>
+        <w:t>a) ng generate component composants/utilisateur</w:t>
+      </w:r>
+    </w:p>
+    <w:p>
+      <w:r>
+        <w:rPr>
+          <w:b/>
+          <w:bCs/>
+        </w:rPr>
+        <w:t>Question 3 :</w:t>
+      </w:r>
+    </w:p>
+    <w:p>
+      <w:pPr>
+        <w:numPr>
+          <w:ilvl w:val="0"/>
+          <w:numId w:val="3"/>
+        </w:numPr>
+      </w:pPr>
+      <w:r>
+        <w:t>c) [(ngModel)]="nom"</w:t>
+      </w:r>
+    </w:p>
+    <w:p>
+      <w:pPr>
+        <w:numPr>
+          <w:ilvl w:val="0"/>
+          <w:numId w:val="3"/>
+        </w:numPr>
+      </w:pPr>
+      <w:r>
+        <w:t>b) FormsModule</w:t>
+      </w:r>
+    </w:p>
+    <w:p>
+      <w:pPr>
+        <w:numPr>
+          <w:ilvl w:val="0"/>
+          <w:numId w:val="3"/>
+        </w:numPr>
+      </w:pPr>
+      <w:r>
+        <w:lastRenderedPageBreak/>
+        <w:t>b) La liaison unidirectionnelle met à jour la vue lorsque le modèle change, tandis que la bidirectionnelle synchronise automatiquement le modèle et la vue dans les deux sens</w:t>
+      </w:r>
+    </w:p>
+    <w:p>
+      <w:pPr>
+        <w:numPr>
+          <w:ilvl w:val="0"/>
+          <w:numId w:val="3"/>
+        </w:numPr>
+      </w:pPr>
+      <w:r>
+        <w:t>c) @angular/forms</w:t>
+      </w:r>
+    </w:p>
+    <w:p>
+      <w:pPr>
+        <w:numPr>
+          <w:ilvl w:val="0"/>
+          <w:numId w:val="3"/>
+        </w:numPr>
+      </w:pPr>
+      <w:r>
+        <w:t>b) Pour synchroniser automatiquement les données entre le modèle (composant) et la vue (template)</w:t>
+      </w:r>
+    </w:p>
+    <w:p>
+      <w:r>
+        <w:rPr>
+          <w:b/>
+          <w:bCs/>
+        </w:rPr>
+        <w:t>Question 4 :</w:t>
+      </w:r>
+    </w:p>
+    <w:p>
+      <w:pPr>
+        <w:numPr>
+          <w:ilvl w:val="0"/>
+          <w:numId w:val="4"/>
+        </w:numPr>
+      </w:pPr>
+      <w:r>
+        <w:t>c) Il déclare les composants, directives, et pipes, et importe les modules nécessaires</w:t>
+      </w:r>
+    </w:p>
+    <w:p>
+      <w:pPr>
+        <w:numPr>
+          <w:ilvl w:val="0"/>
+          <w:numId w:val="4"/>
+        </w:numPr>
+      </w:pPr>
+      <w:r>
+        <w:t>a) @NgModule</w:t>
+      </w:r>
+    </w:p>
+    <w:p>
+      <w:pPr>
+        <w:numPr>
+          <w:ilvl w:val="0"/>
+          <w:numId w:val="4"/>
+        </w:numPr>
+      </w:pPr>
+      <w:r>
+        <w:t>b) imports</w:t>
+      </w:r>
+    </w:p>
+    <w:p>
+      <w:pPr>
+        <w:numPr>
+          <w:ilvl w:val="0"/>
+          <w:numId w:val="4"/>
+        </w:numPr>
+      </w:pPr>
+      <w:r>
+        <w:t>c) Les fonctionnalités liées au module manquant ne fonctionneront pas, et des erreurs pourraient survenir à l'exécution</w:t>
+      </w:r>
+    </w:p>
+    <w:p>
+      <w:pPr>
+        <w:numPr>
+          <w:ilvl w:val="0"/>
+          <w:numId w:val="4"/>
+        </w:numPr>
+      </w:pPr>
+      <w:r>
+        <w:t>b) app.module.ts</w:t>
+      </w:r>
+    </w:p>
+    <w:p>
+      <w:r>
+        <w:rPr>
+          <w:b/>
+          <w:bCs/>
+        </w:rPr>
+        <w:t>Question 5 :</w:t>
+      </w:r>
+    </w:p>
+    <w:p>
+      <w:pPr>
+        <w:numPr>
+          <w:ilvl w:val="0"/>
+          <w:numId w:val="5"/>
+        </w:numPr>
+      </w:pPr>
+      <w:r>
+        <w:t>a) Pour que les composants puissent être utilisés dans les templates d'autres composants du même module</w:t>
+      </w:r>
+    </w:p>
+    <w:p>
+      <w:pPr>
+        <w:numPr>
+          <w:ilvl w:val="0"/>
+          <w:numId w:val="5"/>
+        </w:numPr>
+      </w:pPr>
+      <w:r>
+        <w:t>b) declarations</w:t>
+      </w:r>
+    </w:p>
+    <w:p>
+      <w:pPr>
+        <w:numPr>
+          <w:ilvl w:val="0"/>
+          <w:numId w:val="5"/>
+        </w:numPr>
+      </w:pPr>
+      <w:r>
+        <w:t>b) Angular génère une erreur indiquant que le composant n'est pas une entité connue</w:t>
+      </w:r>
+    </w:p>
+    <w:p>
+      <w:pPr>
+        <w:numPr>
+          <w:ilvl w:val="0"/>
+          <w:numId w:val="5"/>
+        </w:numPr>
+      </w:pPr>
+      <w:r>
+        <w:t>b) Non, un composant ne peut être déclaré que dans un seul module</w:t>
+      </w:r>
+    </w:p>
+    <w:p>
+      <w:pPr>
+        <w:numPr>
+          <w:ilvl w:val="0"/>
+          <w:numId w:val="5"/>
+        </w:numPr>
+      </w:pPr>
+      <w:r>
+        <w:t>b) Créer des modules fonctionnels ou de fonctionnalités pour regrouper les composants liés et déclarer les composants dans ces modules</w:t>
       </w:r>
     </w:p>
     <w:p/>
     <w:p/>
     <w:p/>
     <w:p/>
+    <w:p/>
+    <w:p/>
+    <w:p/>
     <w:p>
       <w:r>
         <w:rPr>
           <w:noProof/>
         </w:rPr>
+        <w:lastRenderedPageBreak/>
         <w:drawing>
-          <wp:anchor distT="0" distB="0" distL="114300" distR="114300" simplePos="0" relativeHeight="251663360" behindDoc="0" locked="0" layoutInCell="1" allowOverlap="1" wp14:anchorId="01F12D44" wp14:editId="5E8497FD">
+          <wp:anchor distT="0" distB="0" distL="114300" distR="114300" simplePos="0" relativeHeight="251662336" behindDoc="0" locked="0" layoutInCell="1" allowOverlap="1" wp14:anchorId="4F92518C" wp14:editId="4966CECF">
             <wp:simplePos x="0" y="0"/>
             <wp:positionH relativeFrom="margin">
-              <wp:align>right</wp:align>
+              <wp:align>left</wp:align>
             </wp:positionH>
             <wp:positionV relativeFrom="paragraph">
-              <wp:posOffset>203200</wp:posOffset>
+              <wp:posOffset>2898140</wp:posOffset>
             </wp:positionV>
-            <wp:extent cx="5760720" cy="2549525"/>
-            <wp:effectExtent l="0" t="0" r="0" b="3175"/>
+            <wp:extent cx="5760720" cy="2131060"/>
+            <wp:effectExtent l="0" t="0" r="0" b="2540"/>
             <wp:wrapNone/>
-            <wp:docPr id="6" name="Picture 6"/>
+            <wp:docPr id="5" name="Picture 5"/>
             <wp:cNvGraphicFramePr>
               <a:graphicFrameLocks xmlns:a="http://schemas.openxmlformats.org/drawingml/2006/main" noChangeAspect="1"/>
             </wp:cNvGraphicFramePr>
@@ -346,7 +1041,7 @@
                   <pic:spPr>
                     <a:xfrm>
                       <a:off x="0" y="0"/>
-                      <a:ext cx="5760720" cy="2549525"/>
+                      <a:ext cx="5760720" cy="2131060"/>
                     </a:xfrm>
                     <a:prstGeom prst="rect">
                       <a:avLst/>
@@ -358,49 +1053,29 @@
           </wp:anchor>
         </w:drawing>
       </w:r>
-    </w:p>
-    <w:p/>
-    <w:p>
-      <w:pPr>
+      <w:r>
+        <w:t>TP3-Angular :</w:t>
+      </w:r>
+      <w:r>
+        <w:br/>
+      </w:r>
+      <w:r>
         <w:rPr>
           <w:noProof/>
         </w:rPr>
-      </w:pPr>
-    </w:p>
-    <w:p>
-      <w:pPr>
-        <w:rPr>
-          <w:noProof/>
-        </w:rPr>
-      </w:pPr>
-    </w:p>
-    <w:p/>
-    <w:p/>
-    <w:p/>
-    <w:p/>
-    <w:p/>
-    <w:p/>
-    <w:p/>
-    <w:p/>
-    <w:p>
-      <w:r>
-        <w:rPr>
-          <w:noProof/>
-        </w:rPr>
-        <w:lastRenderedPageBreak/>
         <w:drawing>
-          <wp:anchor distT="0" distB="0" distL="114300" distR="114300" simplePos="0" relativeHeight="251664384" behindDoc="0" locked="0" layoutInCell="1" allowOverlap="1" wp14:anchorId="431ADE5D" wp14:editId="3F18F40F">
+          <wp:anchor distT="0" distB="0" distL="114300" distR="114300" simplePos="0" relativeHeight="251661312" behindDoc="0" locked="0" layoutInCell="1" allowOverlap="1" wp14:anchorId="63FC4F9E" wp14:editId="1FC7A738">
             <wp:simplePos x="0" y="0"/>
-            <wp:positionH relativeFrom="margin">
-              <wp:align>left</wp:align>
+            <wp:positionH relativeFrom="column">
+              <wp:posOffset>1905</wp:posOffset>
             </wp:positionH>
             <wp:positionV relativeFrom="paragraph">
-              <wp:posOffset>-429895</wp:posOffset>
+              <wp:posOffset>218440</wp:posOffset>
             </wp:positionV>
-            <wp:extent cx="5760720" cy="1678305"/>
-            <wp:effectExtent l="0" t="0" r="0" b="0"/>
-            <wp:wrapNone/>
-            <wp:docPr id="7" name="Picture 7"/>
+            <wp:extent cx="5760720" cy="2700020"/>
+            <wp:effectExtent l="0" t="0" r="0" b="5080"/>
+            <wp:wrapTopAndBottom/>
+            <wp:docPr id="4" name="Picture 4"/>
             <wp:cNvGraphicFramePr>
               <a:graphicFrameLocks xmlns:a="http://schemas.openxmlformats.org/drawingml/2006/main" noChangeAspect="1"/>
             </wp:cNvGraphicFramePr>
@@ -426,6 +1101,151 @@
                   <pic:spPr>
                     <a:xfrm>
                       <a:off x="0" y="0"/>
+                      <a:ext cx="5760720" cy="2700020"/>
+                    </a:xfrm>
+                    <a:prstGeom prst="rect">
+                      <a:avLst/>
+                    </a:prstGeom>
+                  </pic:spPr>
+                </pic:pic>
+              </a:graphicData>
+            </a:graphic>
+          </wp:anchor>
+        </w:drawing>
+      </w:r>
+    </w:p>
+    <w:p>
+      <w:pPr>
+        <w:tabs>
+          <w:tab w:val="left" w:pos="1260"/>
+        </w:tabs>
+      </w:pPr>
+      <w:r>
+        <w:tab/>
+      </w:r>
+    </w:p>
+    <w:p/>
+    <w:p/>
+    <w:p/>
+    <w:p/>
+    <w:p>
+      <w:r>
+        <w:rPr>
+          <w:noProof/>
+        </w:rPr>
+        <w:drawing>
+          <wp:anchor distT="0" distB="0" distL="114300" distR="114300" simplePos="0" relativeHeight="251663360" behindDoc="0" locked="0" layoutInCell="1" allowOverlap="1" wp14:anchorId="01F12D44" wp14:editId="5E8497FD">
+            <wp:simplePos x="0" y="0"/>
+            <wp:positionH relativeFrom="margin">
+              <wp:align>right</wp:align>
+            </wp:positionH>
+            <wp:positionV relativeFrom="paragraph">
+              <wp:posOffset>203200</wp:posOffset>
+            </wp:positionV>
+            <wp:extent cx="5760720" cy="2549525"/>
+            <wp:effectExtent l="0" t="0" r="0" b="3175"/>
+            <wp:wrapNone/>
+            <wp:docPr id="6" name="Picture 6"/>
+            <wp:cNvGraphicFramePr>
+              <a:graphicFrameLocks xmlns:a="http://schemas.openxmlformats.org/drawingml/2006/main" noChangeAspect="1"/>
+            </wp:cNvGraphicFramePr>
+            <a:graphic xmlns:a="http://schemas.openxmlformats.org/drawingml/2006/main">
+              <a:graphicData uri="http://schemas.openxmlformats.org/drawingml/2006/picture">
+                <pic:pic xmlns:pic="http://schemas.openxmlformats.org/drawingml/2006/picture">
+                  <pic:nvPicPr>
+                    <pic:cNvPr id="1" name=""/>
+                    <pic:cNvPicPr/>
+                  </pic:nvPicPr>
+                  <pic:blipFill>
+                    <a:blip r:embed="rId12" cstate="print">
+                      <a:extLst>
+                        <a:ext uri="{28A0092B-C50C-407E-A947-70E740481C1C}">
+                          <a14:useLocalDpi xmlns:a14="http://schemas.microsoft.com/office/drawing/2010/main" val="0"/>
+                        </a:ext>
+                      </a:extLst>
+                    </a:blip>
+                    <a:stretch>
+                      <a:fillRect/>
+                    </a:stretch>
+                  </pic:blipFill>
+                  <pic:spPr>
+                    <a:xfrm>
+                      <a:off x="0" y="0"/>
+                      <a:ext cx="5760720" cy="2549525"/>
+                    </a:xfrm>
+                    <a:prstGeom prst="rect">
+                      <a:avLst/>
+                    </a:prstGeom>
+                  </pic:spPr>
+                </pic:pic>
+              </a:graphicData>
+            </a:graphic>
+          </wp:anchor>
+        </w:drawing>
+      </w:r>
+    </w:p>
+    <w:p/>
+    <w:p>
+      <w:pPr>
+        <w:rPr>
+          <w:noProof/>
+        </w:rPr>
+      </w:pPr>
+    </w:p>
+    <w:p>
+      <w:pPr>
+        <w:rPr>
+          <w:noProof/>
+        </w:rPr>
+      </w:pPr>
+    </w:p>
+    <w:p/>
+    <w:p/>
+    <w:p/>
+    <w:p/>
+    <w:p>
+      <w:r>
+        <w:rPr>
+          <w:noProof/>
+        </w:rPr>
+        <w:drawing>
+          <wp:anchor distT="0" distB="0" distL="114300" distR="114300" simplePos="0" relativeHeight="251664384" behindDoc="0" locked="0" layoutInCell="1" allowOverlap="1" wp14:anchorId="431ADE5D" wp14:editId="02992DAF">
+            <wp:simplePos x="0" y="0"/>
+            <wp:positionH relativeFrom="margin">
+              <wp:align>right</wp:align>
+            </wp:positionH>
+            <wp:positionV relativeFrom="paragraph">
+              <wp:posOffset>184461</wp:posOffset>
+            </wp:positionV>
+            <wp:extent cx="5760720" cy="1678305"/>
+            <wp:effectExtent l="0" t="0" r="0" b="0"/>
+            <wp:wrapNone/>
+            <wp:docPr id="7" name="Picture 7"/>
+            <wp:cNvGraphicFramePr>
+              <a:graphicFrameLocks xmlns:a="http://schemas.openxmlformats.org/drawingml/2006/main" noChangeAspect="1"/>
+            </wp:cNvGraphicFramePr>
+            <a:graphic xmlns:a="http://schemas.openxmlformats.org/drawingml/2006/main">
+              <a:graphicData uri="http://schemas.openxmlformats.org/drawingml/2006/picture">
+                <pic:pic xmlns:pic="http://schemas.openxmlformats.org/drawingml/2006/picture">
+                  <pic:nvPicPr>
+                    <pic:cNvPr id="1" name=""/>
+                    <pic:cNvPicPr/>
+                  </pic:nvPicPr>
+                  <pic:blipFill>
+                    <a:blip r:embed="rId13" cstate="print">
+                      <a:extLst>
+                        <a:ext uri="{28A0092B-C50C-407E-A947-70E740481C1C}">
+                          <a14:useLocalDpi xmlns:a14="http://schemas.microsoft.com/office/drawing/2010/main" val="0"/>
+                        </a:ext>
+                      </a:extLst>
+                    </a:blip>
+                    <a:stretch>
+                      <a:fillRect/>
+                    </a:stretch>
+                  </pic:blipFill>
+                  <pic:spPr>
+                    <a:xfrm>
+                      <a:off x="0" y="0"/>
                       <a:ext cx="5760720" cy="1678305"/>
                     </a:xfrm>
                     <a:prstGeom prst="rect">
@@ -443,6 +1263,180 @@
     <w:p/>
     <w:p/>
     <w:p/>
+    <w:p>
+      <w:r>
+        <w:lastRenderedPageBreak/>
+        <w:t>Validation des acquis:</w:t>
+      </w:r>
+    </w:p>
+    <w:p>
+      <w:pPr>
+        <w:rPr>
+          <w:b/>
+          <w:bCs/>
+        </w:rPr>
+      </w:pPr>
+      <w:r>
+        <w:rPr>
+          <w:b/>
+          <w:bCs/>
+        </w:rPr>
+        <w:t>Réponses au QCM :</w:t>
+      </w:r>
+    </w:p>
+    <w:p>
+      <w:pPr>
+        <w:numPr>
+          <w:ilvl w:val="0"/>
+          <w:numId w:val="8"/>
+        </w:numPr>
+      </w:pPr>
+      <w:r>
+        <w:rPr>
+          <w:b/>
+          <w:bCs/>
+        </w:rPr>
+        <w:t>b) {{ value }}</w:t>
+      </w:r>
+    </w:p>
+    <w:p>
+      <w:pPr>
+        <w:numPr>
+          <w:ilvl w:val="0"/>
+          <w:numId w:val="8"/>
+        </w:numPr>
+      </w:pPr>
+      <w:r>
+        <w:rPr>
+          <w:b/>
+          <w:bCs/>
+        </w:rPr>
+        <w:t>b) </w:t>
+      </w:r>
+      <w:r>
+        <w:t>&lt;img [src]="imageUrl" alt="image"&gt;</w:t>
+      </w:r>
+    </w:p>
+    <w:p>
+      <w:pPr>
+        <w:numPr>
+          <w:ilvl w:val="0"/>
+          <w:numId w:val="8"/>
+        </w:numPr>
+        <w:rPr>
+          <w:lang w:val="en-US"/>
+        </w:rPr>
+      </w:pPr>
+      <w:r>
+        <w:rPr>
+          <w:b/>
+          <w:bCs/>
+          <w:lang w:val="en-US"/>
+        </w:rPr>
+        <w:t>b) </w:t>
+      </w:r>
+      <w:r>
+        <w:rPr>
+          <w:lang w:val="en-US"/>
+        </w:rPr>
+        <w:t>&lt;button (click)="maMethode()"&gt;Cliquez-moi&lt;/button&gt;</w:t>
+      </w:r>
+    </w:p>
+    <w:p>
+      <w:pPr>
+        <w:numPr>
+          <w:ilvl w:val="0"/>
+          <w:numId w:val="8"/>
+        </w:numPr>
+      </w:pPr>
+      <w:r>
+        <w:rPr>
+          <w:b/>
+          <w:bCs/>
+        </w:rPr>
+        <w:t>b) </w:t>
+      </w:r>
+      <w:r>
+        <w:t>&lt;input [(ngModel)]="nom"&gt;</w:t>
+      </w:r>
+    </w:p>
+    <w:p>
+      <w:pPr>
+        <w:numPr>
+          <w:ilvl w:val="0"/>
+          <w:numId w:val="8"/>
+        </w:numPr>
+      </w:pPr>
+      <w:r>
+        <w:rPr>
+          <w:b/>
+          <w:bCs/>
+        </w:rPr>
+        <w:t>c) FormsModule</w:t>
+      </w:r>
+    </w:p>
+    <w:p>
+      <w:pPr>
+        <w:numPr>
+          <w:ilvl w:val="0"/>
+          <w:numId w:val="8"/>
+        </w:numPr>
+      </w:pPr>
+      <w:r>
+        <w:rPr>
+          <w:b/>
+          <w:bCs/>
+        </w:rPr>
+        <w:t>b) Ils sont utilisés pour transformer et formater les données directement dans le template</w:t>
+      </w:r>
+    </w:p>
+    <w:p>
+      <w:r>
+        <w:t>Question ouverte :</w:t>
+      </w:r>
+      <w:r>
+        <w:br/>
+      </w:r>
+      <w:r>
+        <w:t>Le data binding et l'interpolation sont des concepts fondamentaux en Angular qui permettent la communication entre le composant TypeScript et le template HTML.</w:t>
+      </w:r>
+    </w:p>
+    <w:p>
+      <w:r>
+        <w:t>-</w:t>
+      </w:r>
+      <w:r>
+        <w:t>Interpolation : Utilise la syntaxe {{ }} pour afficher des valeurs du composant dans le template. C'est unidirectionnel (composant → template).</w:t>
+      </w:r>
+    </w:p>
+    <w:p>
+      <w:r>
+        <w:t>-</w:t>
+      </w:r>
+      <w:r>
+        <w:t>Data Binding : Plusieurs types :</w:t>
+      </w:r>
+    </w:p>
+    <w:p>
+      <w:r>
+        <w:t>- Property Binding [ ] : Lie une propriété d'élément HTML à une expression</w:t>
+      </w:r>
+    </w:p>
+    <w:p>
+      <w:r>
+        <w:t xml:space="preserve">- Event Binding ( ) : Lie un événement HTML à une méthode du composant  </w:t>
+      </w:r>
+    </w:p>
+    <w:p>
+      <w:r>
+        <w:t>- Two-Way Binding [( )] : Combinaison des deux pour une synchronisation bidirectionnelle</w:t>
+      </w:r>
+    </w:p>
+    <w:p>
+      <w:r>
+        <w:t>Ces mécanismes créent des applications réactives où l'interface utilisateur se met automatiquement à jour lorsque les données changent, et vice versa.</w:t>
+      </w:r>
+    </w:p>
     <w:p/>
     <w:p/>
     <w:p/>
@@ -451,28 +1445,12 @@
     <w:p/>
     <w:p/>
     <w:p/>
-    <w:p/>
-    <w:p/>
-    <w:p/>
-    <w:p/>
-    <w:p/>
-    <w:p/>
-    <w:p/>
-    <w:p/>
-    <w:p/>
-    <w:p/>
-    <w:p/>
-    <w:p/>
-    <w:p/>
     <w:p>
       <w:pPr>
         <w:tabs>
           <w:tab w:val="left" w:pos="2900"/>
         </w:tabs>
       </w:pPr>
-      <w:r>
-        <w:tab/>
-      </w:r>
     </w:p>
     <w:p>
       <w:pPr>
@@ -480,14 +1458,10 @@
           <w:tab w:val="left" w:pos="2900"/>
         </w:tabs>
       </w:pPr>
-    </w:p>
-    <w:p>
-      <w:pPr>
-        <w:rPr>
-          <w:lang w:val="en-US"/>
-        </w:rPr>
-      </w:pPr>
-      <w:r>
+      <w:r>
+        <w:rPr>
+          <w:noProof/>
+        </w:rPr>
         <w:lastRenderedPageBreak/>
         <w:drawing>
           <wp:anchor distT="0" distB="0" distL="114300" distR="114300" simplePos="0" relativeHeight="251665408" behindDoc="0" locked="0" layoutInCell="1" allowOverlap="1" wp14:anchorId="6ED3A2DF" wp14:editId="05EB56CC">
@@ -513,7 +1487,7 @@
                     <pic:cNvPicPr/>
                   </pic:nvPicPr>
                   <pic:blipFill>
-                    <a:blip r:embed="rId12" cstate="print">
+                    <a:blip r:embed="rId14" cstate="print">
                       <a:extLst>
                         <a:ext uri="{28A0092B-C50C-407E-A947-70E740481C1C}">
                           <a14:useLocalDpi xmlns:a14="http://schemas.microsoft.com/office/drawing/2010/main" val="0"/>
@@ -546,17 +1520,333 @@
         </w:drawing>
       </w:r>
       <w:r>
-        <w:rPr>
-          <w:lang w:val="en-US"/>
-        </w:rPr>
         <w:t>TP4-Angular</w:t>
       </w:r>
       <w:r>
-        <w:rPr>
-          <w:lang w:val="en-US"/>
-        </w:rPr>
         <w:br w:type="page"/>
       </w:r>
+    </w:p>
+    <w:p>
+      <w:pPr>
+        <w:tabs>
+          <w:tab w:val="left" w:pos="2900"/>
+        </w:tabs>
+        <w:rPr>
+          <w:b/>
+          <w:bCs/>
+        </w:rPr>
+      </w:pPr>
+      <w:r>
+        <w:rPr>
+          <w:b/>
+          <w:bCs/>
+        </w:rPr>
+        <w:lastRenderedPageBreak/>
+        <w:t>Réponses au QCM:</w:t>
+      </w:r>
+    </w:p>
+    <w:p>
+      <w:pPr>
+        <w:numPr>
+          <w:ilvl w:val="0"/>
+          <w:numId w:val="9"/>
+        </w:numPr>
+        <w:tabs>
+          <w:tab w:val="left" w:pos="2900"/>
+        </w:tabs>
+      </w:pPr>
+      <w:r>
+        <w:rPr>
+          <w:b/>
+          <w:bCs/>
+        </w:rPr>
+        <w:t>C) Contrôler l'affichage conditionnel des éléments</w:t>
+      </w:r>
+    </w:p>
+    <w:p>
+      <w:pPr>
+        <w:numPr>
+          <w:ilvl w:val="0"/>
+          <w:numId w:val="9"/>
+        </w:numPr>
+        <w:tabs>
+          <w:tab w:val="left" w:pos="2900"/>
+        </w:tabs>
+      </w:pPr>
+      <w:r>
+        <w:t>*</w:t>
+      </w:r>
+      <w:r>
+        <w:rPr>
+          <w:i/>
+          <w:iCs/>
+        </w:rPr>
+        <w:t>B) ngFor</w:t>
+      </w:r>
+    </w:p>
+    <w:p>
+      <w:pPr>
+        <w:numPr>
+          <w:ilvl w:val="0"/>
+          <w:numId w:val="9"/>
+        </w:numPr>
+        <w:tabs>
+          <w:tab w:val="left" w:pos="2900"/>
+        </w:tabs>
+      </w:pPr>
+      <w:r>
+        <w:rPr>
+          <w:b/>
+          <w:bCs/>
+        </w:rPr>
+        <w:t>B) En contrôlant dynamiquement l'affichage des éléments en fonction des données</w:t>
+      </w:r>
+    </w:p>
+    <w:p>
+      <w:pPr>
+        <w:numPr>
+          <w:ilvl w:val="0"/>
+          <w:numId w:val="9"/>
+        </w:numPr>
+        <w:tabs>
+          <w:tab w:val="left" w:pos="2900"/>
+        </w:tabs>
+      </w:pPr>
+      <w:r>
+        <w:rPr>
+          <w:b/>
+          <w:bCs/>
+        </w:rPr>
+        <w:t>B) En appliquant des classes CSS de manière conditionnelle</w:t>
+      </w:r>
+    </w:p>
+    <w:p>
+      <w:pPr>
+        <w:numPr>
+          <w:ilvl w:val="0"/>
+          <w:numId w:val="9"/>
+        </w:numPr>
+        <w:tabs>
+          <w:tab w:val="left" w:pos="2900"/>
+        </w:tabs>
+      </w:pPr>
+      <w:r>
+        <w:rPr>
+          <w:b/>
+          <w:bCs/>
+        </w:rPr>
+        <w:t>C) Lorsque vous devez appliquer des styles CSS spécifiques en fonction des données</w:t>
+      </w:r>
+    </w:p>
+    <w:p>
+      <w:pPr>
+        <w:numPr>
+          <w:ilvl w:val="0"/>
+          <w:numId w:val="9"/>
+        </w:numPr>
+        <w:tabs>
+          <w:tab w:val="left" w:pos="2900"/>
+        </w:tabs>
+      </w:pPr>
+      <w:r>
+        <w:rPr>
+          <w:b/>
+          <w:bCs/>
+        </w:rPr>
+        <w:t>B) Contrôler l'affichage conditionnel tout en itérant sur des collections de données</w:t>
+      </w:r>
+    </w:p>
+    <w:p>
+      <w:pPr>
+        <w:numPr>
+          <w:ilvl w:val="0"/>
+          <w:numId w:val="9"/>
+        </w:numPr>
+        <w:tabs>
+          <w:tab w:val="left" w:pos="2900"/>
+        </w:tabs>
+      </w:pPr>
+      <w:r>
+        <w:rPr>
+          <w:b/>
+          <w:bCs/>
+        </w:rPr>
+        <w:t>B) Elle améliore la réactivité en permettant des mises à jour dynamiques et conditionnelles de l'interface utilisateur</w:t>
+      </w:r>
+    </w:p>
+    <w:p>
+      <w:pPr>
+        <w:numPr>
+          <w:ilvl w:val="0"/>
+          <w:numId w:val="9"/>
+        </w:numPr>
+        <w:tabs>
+          <w:tab w:val="left" w:pos="2900"/>
+        </w:tabs>
+      </w:pPr>
+      <w:r>
+        <w:rPr>
+          <w:b/>
+          <w:bCs/>
+        </w:rPr>
+        <w:t>C) [ngClass]</w:t>
+      </w:r>
+    </w:p>
+    <w:p>
+      <w:pPr>
+        <w:numPr>
+          <w:ilvl w:val="0"/>
+          <w:numId w:val="9"/>
+        </w:numPr>
+        <w:tabs>
+          <w:tab w:val="left" w:pos="2900"/>
+        </w:tabs>
+      </w:pPr>
+      <w:r>
+        <w:rPr>
+          <w:b/>
+          <w:bCs/>
+        </w:rPr>
+        <w:t>D) [ngStyle]</w:t>
+      </w:r>
+    </w:p>
+    <w:p>
+      <w:pPr>
+        <w:numPr>
+          <w:ilvl w:val="0"/>
+          <w:numId w:val="9"/>
+        </w:numPr>
+        <w:tabs>
+          <w:tab w:val="left" w:pos="2900"/>
+        </w:tabs>
+      </w:pPr>
+      <w:r>
+        <w:t>**B) Combiner </w:t>
+      </w:r>
+      <w:r>
+        <w:rPr>
+          <w:i/>
+          <w:iCs/>
+        </w:rPr>
+        <w:t>ngIf et ngFor pour contrôler l'affichage et l'itération, tout en utilisant [ngClass] et [ngStyle] pour appliquer des styles conditionnels en fonction des données des étudiants</w:t>
+      </w:r>
+    </w:p>
+    <w:p>
+      <w:pPr>
+        <w:tabs>
+          <w:tab w:val="left" w:pos="2900"/>
+        </w:tabs>
+      </w:pPr>
+    </w:p>
+    <w:p>
+      <w:pPr>
+        <w:tabs>
+          <w:tab w:val="left" w:pos="2900"/>
+        </w:tabs>
+        <w:rPr>
+          <w:lang w:val="en-US"/>
+        </w:rPr>
+      </w:pPr>
+    </w:p>
+    <w:p>
+      <w:pPr>
+        <w:tabs>
+          <w:tab w:val="left" w:pos="2900"/>
+        </w:tabs>
+        <w:rPr>
+          <w:lang w:val="en-US"/>
+        </w:rPr>
+      </w:pPr>
+    </w:p>
+    <w:p>
+      <w:pPr>
+        <w:tabs>
+          <w:tab w:val="left" w:pos="2900"/>
+        </w:tabs>
+        <w:rPr>
+          <w:lang w:val="en-US"/>
+        </w:rPr>
+      </w:pPr>
+    </w:p>
+    <w:p>
+      <w:pPr>
+        <w:tabs>
+          <w:tab w:val="left" w:pos="2900"/>
+        </w:tabs>
+        <w:rPr>
+          <w:lang w:val="en-US"/>
+        </w:rPr>
+      </w:pPr>
+    </w:p>
+    <w:p>
+      <w:pPr>
+        <w:tabs>
+          <w:tab w:val="left" w:pos="2900"/>
+        </w:tabs>
+        <w:rPr>
+          <w:lang w:val="en-US"/>
+        </w:rPr>
+      </w:pPr>
+    </w:p>
+    <w:p>
+      <w:pPr>
+        <w:tabs>
+          <w:tab w:val="left" w:pos="2900"/>
+        </w:tabs>
+        <w:rPr>
+          <w:lang w:val="en-US"/>
+        </w:rPr>
+      </w:pPr>
+    </w:p>
+    <w:p>
+      <w:pPr>
+        <w:tabs>
+          <w:tab w:val="left" w:pos="2900"/>
+        </w:tabs>
+        <w:rPr>
+          <w:lang w:val="en-US"/>
+        </w:rPr>
+      </w:pPr>
+    </w:p>
+    <w:p>
+      <w:pPr>
+        <w:tabs>
+          <w:tab w:val="left" w:pos="2900"/>
+        </w:tabs>
+        <w:rPr>
+          <w:lang w:val="en-US"/>
+        </w:rPr>
+      </w:pPr>
+    </w:p>
+    <w:p>
+      <w:pPr>
+        <w:tabs>
+          <w:tab w:val="left" w:pos="2900"/>
+        </w:tabs>
+        <w:rPr>
+          <w:lang w:val="en-US"/>
+        </w:rPr>
+      </w:pPr>
+    </w:p>
+    <w:p>
+      <w:pPr>
+        <w:tabs>
+          <w:tab w:val="left" w:pos="2900"/>
+        </w:tabs>
+        <w:rPr>
+          <w:lang w:val="en-US"/>
+        </w:rPr>
+      </w:pPr>
+    </w:p>
+    <w:p>
+      <w:pPr>
+        <w:tabs>
+          <w:tab w:val="left" w:pos="2900"/>
+        </w:tabs>
+        <w:rPr>
+          <w:lang w:val="en-US"/>
+        </w:rPr>
+      </w:pPr>
     </w:p>
     <w:p>
       <w:pPr>
@@ -597,6 +1887,9 @@
         </w:rPr>
       </w:pPr>
       <w:r>
+        <w:rPr>
+          <w:noProof/>
+        </w:rPr>
         <w:drawing>
           <wp:anchor distT="0" distB="0" distL="114300" distR="114300" simplePos="0" relativeHeight="251666432" behindDoc="0" locked="0" layoutInCell="1" allowOverlap="1" wp14:anchorId="08E4FE43" wp14:editId="3BAD643D">
             <wp:simplePos x="0" y="0"/>
@@ -621,7 +1914,7 @@
                     <pic:cNvPicPr/>
                   </pic:nvPicPr>
                   <pic:blipFill>
-                    <a:blip r:embed="rId13" cstate="print">
+                    <a:blip r:embed="rId15" cstate="print">
                       <a:extLst>
                         <a:ext uri="{28A0092B-C50C-407E-A947-70E740481C1C}">
                           <a14:useLocalDpi xmlns:a14="http://schemas.microsoft.com/office/drawing/2010/main" val="0"/>
@@ -712,6 +2005,1055 @@
     </w:sectPr>
   </w:body>
 </w:document>
+</file>
+
+<file path=word/numbering.xml><?xml version="1.0" encoding="utf-8"?>
+<w:numbering xmlns:wpc="http://schemas.microsoft.com/office/word/2010/wordprocessingCanvas" xmlns:cx="http://schemas.microsoft.com/office/drawing/2014/chartex" xmlns:cx1="http://schemas.microsoft.com/office/drawing/2015/9/8/chartex" xmlns:cx2="http://schemas.microsoft.com/office/drawing/2015/10/21/chartex" xmlns:cx3="http://schemas.microsoft.com/office/drawing/2016/5/9/chartex" xmlns:cx4="http://schemas.microsoft.com/office/drawing/2016/5/10/chartex" xmlns:cx5="http://schemas.microsoft.com/office/drawing/2016/5/11/chartex" xmlns:cx6="http://schemas.microsoft.com/office/drawing/2016/5/12/chartex" xmlns:cx7="http://schemas.microsoft.com/office/drawing/2016/5/13/chartex" xmlns:cx8="http://schemas.microsoft.com/office/drawing/2016/5/14/chartex" xmlns:mc="http://schemas.openxmlformats.org/markup-compatibility/2006" xmlns:aink="http://schemas.microsoft.com/office/drawing/2016/ink" xmlns:am3d="http://schemas.microsoft.com/office/drawing/2017/model3d" xmlns:o="urn:schemas-microsoft-com:office:office" xmlns:oel="http://schemas.microsoft.com/office/2019/extlst" xmlns:r="http://schemas.openxmlformats.org/officeDocument/2006/relationships" xmlns:m="http://schemas.openxmlformats.org/officeDocument/2006/math" xmlns:v="urn:schemas-microsoft-com:vml" xmlns:wp14="http://schemas.microsoft.com/office/word/2010/wordprocessingDrawing" xmlns:wp="http://schemas.openxmlformats.org/drawingml/2006/wordprocessingDrawing" xmlns:w10="urn:schemas-microsoft-com:office:word" xmlns:w="http://schemas.openxmlformats.org/wordprocessingml/2006/main" xmlns:w14="http://schemas.microsoft.com/office/word/2010/wordml" xmlns:w15="http://schemas.microsoft.com/office/word/2012/wordml" xmlns:w16cex="http://schemas.microsoft.com/office/word/2018/wordml/cex" xmlns:w16cid="http://schemas.microsoft.com/office/word/2016/wordml/cid" xmlns:w16="http://schemas.microsoft.com/office/word/2018/wordml" xmlns:w16sdtdh="http://schemas.microsoft.com/office/word/2020/wordml/sdtdatahash" xmlns:w16se="http://schemas.microsoft.com/office/word/2015/wordml/symex" xmlns:wpg="http://schemas.microsoft.com/office/word/2010/wordprocessingGroup" xmlns:wpi="http://schemas.microsoft.com/office/word/2010/wordprocessingInk" xmlns:wne="http://schemas.microsoft.com/office/word/2006/wordml" xmlns:wps="http://schemas.microsoft.com/office/word/2010/wordprocessingShape" mc:Ignorable="w14 w15 w16se w16cid w16 w16cex w16sdtdh wp14">
+  <w:abstractNum w:abstractNumId="0" w15:restartNumberingAfterBreak="0">
+    <w:nsid w:val="0C0665AF"/>
+    <w:multiLevelType w:val="multilevel"/>
+    <w:tmpl w:val="6BC60EB6"/>
+    <w:lvl w:ilvl="0">
+      <w:start w:val="1"/>
+      <w:numFmt w:val="decimal"/>
+      <w:lvlText w:val="%1."/>
+      <w:lvlJc w:val="left"/>
+      <w:pPr>
+        <w:tabs>
+          <w:tab w:val="num" w:pos="720"/>
+        </w:tabs>
+        <w:ind w:left="720" w:hanging="360"/>
+      </w:pPr>
+    </w:lvl>
+    <w:lvl w:ilvl="1" w:tentative="1">
+      <w:start w:val="1"/>
+      <w:numFmt w:val="decimal"/>
+      <w:lvlText w:val="%2."/>
+      <w:lvlJc w:val="left"/>
+      <w:pPr>
+        <w:tabs>
+          <w:tab w:val="num" w:pos="1440"/>
+        </w:tabs>
+        <w:ind w:left="1440" w:hanging="360"/>
+      </w:pPr>
+    </w:lvl>
+    <w:lvl w:ilvl="2" w:tentative="1">
+      <w:start w:val="1"/>
+      <w:numFmt w:val="decimal"/>
+      <w:lvlText w:val="%3."/>
+      <w:lvlJc w:val="left"/>
+      <w:pPr>
+        <w:tabs>
+          <w:tab w:val="num" w:pos="2160"/>
+        </w:tabs>
+        <w:ind w:left="2160" w:hanging="360"/>
+      </w:pPr>
+    </w:lvl>
+    <w:lvl w:ilvl="3" w:tentative="1">
+      <w:start w:val="1"/>
+      <w:numFmt w:val="decimal"/>
+      <w:lvlText w:val="%4."/>
+      <w:lvlJc w:val="left"/>
+      <w:pPr>
+        <w:tabs>
+          <w:tab w:val="num" w:pos="2880"/>
+        </w:tabs>
+        <w:ind w:left="2880" w:hanging="360"/>
+      </w:pPr>
+    </w:lvl>
+    <w:lvl w:ilvl="4" w:tentative="1">
+      <w:start w:val="1"/>
+      <w:numFmt w:val="decimal"/>
+      <w:lvlText w:val="%5."/>
+      <w:lvlJc w:val="left"/>
+      <w:pPr>
+        <w:tabs>
+          <w:tab w:val="num" w:pos="3600"/>
+        </w:tabs>
+        <w:ind w:left="3600" w:hanging="360"/>
+      </w:pPr>
+    </w:lvl>
+    <w:lvl w:ilvl="5" w:tentative="1">
+      <w:start w:val="1"/>
+      <w:numFmt w:val="decimal"/>
+      <w:lvlText w:val="%6."/>
+      <w:lvlJc w:val="left"/>
+      <w:pPr>
+        <w:tabs>
+          <w:tab w:val="num" w:pos="4320"/>
+        </w:tabs>
+        <w:ind w:left="4320" w:hanging="360"/>
+      </w:pPr>
+    </w:lvl>
+    <w:lvl w:ilvl="6" w:tentative="1">
+      <w:start w:val="1"/>
+      <w:numFmt w:val="decimal"/>
+      <w:lvlText w:val="%7."/>
+      <w:lvlJc w:val="left"/>
+      <w:pPr>
+        <w:tabs>
+          <w:tab w:val="num" w:pos="5040"/>
+        </w:tabs>
+        <w:ind w:left="5040" w:hanging="360"/>
+      </w:pPr>
+    </w:lvl>
+    <w:lvl w:ilvl="7" w:tentative="1">
+      <w:start w:val="1"/>
+      <w:numFmt w:val="decimal"/>
+      <w:lvlText w:val="%8."/>
+      <w:lvlJc w:val="left"/>
+      <w:pPr>
+        <w:tabs>
+          <w:tab w:val="num" w:pos="5760"/>
+        </w:tabs>
+        <w:ind w:left="5760" w:hanging="360"/>
+      </w:pPr>
+    </w:lvl>
+    <w:lvl w:ilvl="8" w:tentative="1">
+      <w:start w:val="1"/>
+      <w:numFmt w:val="decimal"/>
+      <w:lvlText w:val="%9."/>
+      <w:lvlJc w:val="left"/>
+      <w:pPr>
+        <w:tabs>
+          <w:tab w:val="num" w:pos="6480"/>
+        </w:tabs>
+        <w:ind w:left="6480" w:hanging="360"/>
+      </w:pPr>
+    </w:lvl>
+  </w:abstractNum>
+  <w:abstractNum w:abstractNumId="1" w15:restartNumberingAfterBreak="0">
+    <w:nsid w:val="2DBA04C4"/>
+    <w:multiLevelType w:val="multilevel"/>
+    <w:tmpl w:val="10A4CED6"/>
+    <w:lvl w:ilvl="0">
+      <w:start w:val="1"/>
+      <w:numFmt w:val="decimal"/>
+      <w:lvlText w:val="%1."/>
+      <w:lvlJc w:val="left"/>
+      <w:pPr>
+        <w:tabs>
+          <w:tab w:val="num" w:pos="720"/>
+        </w:tabs>
+        <w:ind w:left="720" w:hanging="360"/>
+      </w:pPr>
+    </w:lvl>
+    <w:lvl w:ilvl="1" w:tentative="1">
+      <w:start w:val="1"/>
+      <w:numFmt w:val="decimal"/>
+      <w:lvlText w:val="%2."/>
+      <w:lvlJc w:val="left"/>
+      <w:pPr>
+        <w:tabs>
+          <w:tab w:val="num" w:pos="1440"/>
+        </w:tabs>
+        <w:ind w:left="1440" w:hanging="360"/>
+      </w:pPr>
+    </w:lvl>
+    <w:lvl w:ilvl="2" w:tentative="1">
+      <w:start w:val="1"/>
+      <w:numFmt w:val="decimal"/>
+      <w:lvlText w:val="%3."/>
+      <w:lvlJc w:val="left"/>
+      <w:pPr>
+        <w:tabs>
+          <w:tab w:val="num" w:pos="2160"/>
+        </w:tabs>
+        <w:ind w:left="2160" w:hanging="360"/>
+      </w:pPr>
+    </w:lvl>
+    <w:lvl w:ilvl="3" w:tentative="1">
+      <w:start w:val="1"/>
+      <w:numFmt w:val="decimal"/>
+      <w:lvlText w:val="%4."/>
+      <w:lvlJc w:val="left"/>
+      <w:pPr>
+        <w:tabs>
+          <w:tab w:val="num" w:pos="2880"/>
+        </w:tabs>
+        <w:ind w:left="2880" w:hanging="360"/>
+      </w:pPr>
+    </w:lvl>
+    <w:lvl w:ilvl="4" w:tentative="1">
+      <w:start w:val="1"/>
+      <w:numFmt w:val="decimal"/>
+      <w:lvlText w:val="%5."/>
+      <w:lvlJc w:val="left"/>
+      <w:pPr>
+        <w:tabs>
+          <w:tab w:val="num" w:pos="3600"/>
+        </w:tabs>
+        <w:ind w:left="3600" w:hanging="360"/>
+      </w:pPr>
+    </w:lvl>
+    <w:lvl w:ilvl="5" w:tentative="1">
+      <w:start w:val="1"/>
+      <w:numFmt w:val="decimal"/>
+      <w:lvlText w:val="%6."/>
+      <w:lvlJc w:val="left"/>
+      <w:pPr>
+        <w:tabs>
+          <w:tab w:val="num" w:pos="4320"/>
+        </w:tabs>
+        <w:ind w:left="4320" w:hanging="360"/>
+      </w:pPr>
+    </w:lvl>
+    <w:lvl w:ilvl="6" w:tentative="1">
+      <w:start w:val="1"/>
+      <w:numFmt w:val="decimal"/>
+      <w:lvlText w:val="%7."/>
+      <w:lvlJc w:val="left"/>
+      <w:pPr>
+        <w:tabs>
+          <w:tab w:val="num" w:pos="5040"/>
+        </w:tabs>
+        <w:ind w:left="5040" w:hanging="360"/>
+      </w:pPr>
+    </w:lvl>
+    <w:lvl w:ilvl="7" w:tentative="1">
+      <w:start w:val="1"/>
+      <w:numFmt w:val="decimal"/>
+      <w:lvlText w:val="%8."/>
+      <w:lvlJc w:val="left"/>
+      <w:pPr>
+        <w:tabs>
+          <w:tab w:val="num" w:pos="5760"/>
+        </w:tabs>
+        <w:ind w:left="5760" w:hanging="360"/>
+      </w:pPr>
+    </w:lvl>
+    <w:lvl w:ilvl="8" w:tentative="1">
+      <w:start w:val="1"/>
+      <w:numFmt w:val="decimal"/>
+      <w:lvlText w:val="%9."/>
+      <w:lvlJc w:val="left"/>
+      <w:pPr>
+        <w:tabs>
+          <w:tab w:val="num" w:pos="6480"/>
+        </w:tabs>
+        <w:ind w:left="6480" w:hanging="360"/>
+      </w:pPr>
+    </w:lvl>
+  </w:abstractNum>
+  <w:abstractNum w:abstractNumId="2" w15:restartNumberingAfterBreak="0">
+    <w:nsid w:val="353575AD"/>
+    <w:multiLevelType w:val="multilevel"/>
+    <w:tmpl w:val="6AFEFDAA"/>
+    <w:lvl w:ilvl="0">
+      <w:start w:val="1"/>
+      <w:numFmt w:val="decimal"/>
+      <w:lvlText w:val="%1."/>
+      <w:lvlJc w:val="left"/>
+      <w:pPr>
+        <w:tabs>
+          <w:tab w:val="num" w:pos="720"/>
+        </w:tabs>
+        <w:ind w:left="720" w:hanging="360"/>
+      </w:pPr>
+    </w:lvl>
+    <w:lvl w:ilvl="1" w:tentative="1">
+      <w:start w:val="1"/>
+      <w:numFmt w:val="decimal"/>
+      <w:lvlText w:val="%2."/>
+      <w:lvlJc w:val="left"/>
+      <w:pPr>
+        <w:tabs>
+          <w:tab w:val="num" w:pos="1440"/>
+        </w:tabs>
+        <w:ind w:left="1440" w:hanging="360"/>
+      </w:pPr>
+    </w:lvl>
+    <w:lvl w:ilvl="2" w:tentative="1">
+      <w:start w:val="1"/>
+      <w:numFmt w:val="decimal"/>
+      <w:lvlText w:val="%3."/>
+      <w:lvlJc w:val="left"/>
+      <w:pPr>
+        <w:tabs>
+          <w:tab w:val="num" w:pos="2160"/>
+        </w:tabs>
+        <w:ind w:left="2160" w:hanging="360"/>
+      </w:pPr>
+    </w:lvl>
+    <w:lvl w:ilvl="3" w:tentative="1">
+      <w:start w:val="1"/>
+      <w:numFmt w:val="decimal"/>
+      <w:lvlText w:val="%4."/>
+      <w:lvlJc w:val="left"/>
+      <w:pPr>
+        <w:tabs>
+          <w:tab w:val="num" w:pos="2880"/>
+        </w:tabs>
+        <w:ind w:left="2880" w:hanging="360"/>
+      </w:pPr>
+    </w:lvl>
+    <w:lvl w:ilvl="4" w:tentative="1">
+      <w:start w:val="1"/>
+      <w:numFmt w:val="decimal"/>
+      <w:lvlText w:val="%5."/>
+      <w:lvlJc w:val="left"/>
+      <w:pPr>
+        <w:tabs>
+          <w:tab w:val="num" w:pos="3600"/>
+        </w:tabs>
+        <w:ind w:left="3600" w:hanging="360"/>
+      </w:pPr>
+    </w:lvl>
+    <w:lvl w:ilvl="5" w:tentative="1">
+      <w:start w:val="1"/>
+      <w:numFmt w:val="decimal"/>
+      <w:lvlText w:val="%6."/>
+      <w:lvlJc w:val="left"/>
+      <w:pPr>
+        <w:tabs>
+          <w:tab w:val="num" w:pos="4320"/>
+        </w:tabs>
+        <w:ind w:left="4320" w:hanging="360"/>
+      </w:pPr>
+    </w:lvl>
+    <w:lvl w:ilvl="6" w:tentative="1">
+      <w:start w:val="1"/>
+      <w:numFmt w:val="decimal"/>
+      <w:lvlText w:val="%7."/>
+      <w:lvlJc w:val="left"/>
+      <w:pPr>
+        <w:tabs>
+          <w:tab w:val="num" w:pos="5040"/>
+        </w:tabs>
+        <w:ind w:left="5040" w:hanging="360"/>
+      </w:pPr>
+    </w:lvl>
+    <w:lvl w:ilvl="7" w:tentative="1">
+      <w:start w:val="1"/>
+      <w:numFmt w:val="decimal"/>
+      <w:lvlText w:val="%8."/>
+      <w:lvlJc w:val="left"/>
+      <w:pPr>
+        <w:tabs>
+          <w:tab w:val="num" w:pos="5760"/>
+        </w:tabs>
+        <w:ind w:left="5760" w:hanging="360"/>
+      </w:pPr>
+    </w:lvl>
+    <w:lvl w:ilvl="8" w:tentative="1">
+      <w:start w:val="1"/>
+      <w:numFmt w:val="decimal"/>
+      <w:lvlText w:val="%9."/>
+      <w:lvlJc w:val="left"/>
+      <w:pPr>
+        <w:tabs>
+          <w:tab w:val="num" w:pos="6480"/>
+        </w:tabs>
+        <w:ind w:left="6480" w:hanging="360"/>
+      </w:pPr>
+    </w:lvl>
+  </w:abstractNum>
+  <w:abstractNum w:abstractNumId="3" w15:restartNumberingAfterBreak="0">
+    <w:nsid w:val="3C8C0673"/>
+    <w:multiLevelType w:val="multilevel"/>
+    <w:tmpl w:val="2A821310"/>
+    <w:lvl w:ilvl="0">
+      <w:start w:val="1"/>
+      <w:numFmt w:val="decimal"/>
+      <w:lvlText w:val="%1."/>
+      <w:lvlJc w:val="left"/>
+      <w:pPr>
+        <w:tabs>
+          <w:tab w:val="num" w:pos="720"/>
+        </w:tabs>
+        <w:ind w:left="720" w:hanging="360"/>
+      </w:pPr>
+    </w:lvl>
+    <w:lvl w:ilvl="1" w:tentative="1">
+      <w:start w:val="1"/>
+      <w:numFmt w:val="decimal"/>
+      <w:lvlText w:val="%2."/>
+      <w:lvlJc w:val="left"/>
+      <w:pPr>
+        <w:tabs>
+          <w:tab w:val="num" w:pos="1440"/>
+        </w:tabs>
+        <w:ind w:left="1440" w:hanging="360"/>
+      </w:pPr>
+    </w:lvl>
+    <w:lvl w:ilvl="2" w:tentative="1">
+      <w:start w:val="1"/>
+      <w:numFmt w:val="decimal"/>
+      <w:lvlText w:val="%3."/>
+      <w:lvlJc w:val="left"/>
+      <w:pPr>
+        <w:tabs>
+          <w:tab w:val="num" w:pos="2160"/>
+        </w:tabs>
+        <w:ind w:left="2160" w:hanging="360"/>
+      </w:pPr>
+    </w:lvl>
+    <w:lvl w:ilvl="3" w:tentative="1">
+      <w:start w:val="1"/>
+      <w:numFmt w:val="decimal"/>
+      <w:lvlText w:val="%4."/>
+      <w:lvlJc w:val="left"/>
+      <w:pPr>
+        <w:tabs>
+          <w:tab w:val="num" w:pos="2880"/>
+        </w:tabs>
+        <w:ind w:left="2880" w:hanging="360"/>
+      </w:pPr>
+    </w:lvl>
+    <w:lvl w:ilvl="4" w:tentative="1">
+      <w:start w:val="1"/>
+      <w:numFmt w:val="decimal"/>
+      <w:lvlText w:val="%5."/>
+      <w:lvlJc w:val="left"/>
+      <w:pPr>
+        <w:tabs>
+          <w:tab w:val="num" w:pos="3600"/>
+        </w:tabs>
+        <w:ind w:left="3600" w:hanging="360"/>
+      </w:pPr>
+    </w:lvl>
+    <w:lvl w:ilvl="5" w:tentative="1">
+      <w:start w:val="1"/>
+      <w:numFmt w:val="decimal"/>
+      <w:lvlText w:val="%6."/>
+      <w:lvlJc w:val="left"/>
+      <w:pPr>
+        <w:tabs>
+          <w:tab w:val="num" w:pos="4320"/>
+        </w:tabs>
+        <w:ind w:left="4320" w:hanging="360"/>
+      </w:pPr>
+    </w:lvl>
+    <w:lvl w:ilvl="6" w:tentative="1">
+      <w:start w:val="1"/>
+      <w:numFmt w:val="decimal"/>
+      <w:lvlText w:val="%7."/>
+      <w:lvlJc w:val="left"/>
+      <w:pPr>
+        <w:tabs>
+          <w:tab w:val="num" w:pos="5040"/>
+        </w:tabs>
+        <w:ind w:left="5040" w:hanging="360"/>
+      </w:pPr>
+    </w:lvl>
+    <w:lvl w:ilvl="7" w:tentative="1">
+      <w:start w:val="1"/>
+      <w:numFmt w:val="decimal"/>
+      <w:lvlText w:val="%8."/>
+      <w:lvlJc w:val="left"/>
+      <w:pPr>
+        <w:tabs>
+          <w:tab w:val="num" w:pos="5760"/>
+        </w:tabs>
+        <w:ind w:left="5760" w:hanging="360"/>
+      </w:pPr>
+    </w:lvl>
+    <w:lvl w:ilvl="8" w:tentative="1">
+      <w:start w:val="1"/>
+      <w:numFmt w:val="decimal"/>
+      <w:lvlText w:val="%9."/>
+      <w:lvlJc w:val="left"/>
+      <w:pPr>
+        <w:tabs>
+          <w:tab w:val="num" w:pos="6480"/>
+        </w:tabs>
+        <w:ind w:left="6480" w:hanging="360"/>
+      </w:pPr>
+    </w:lvl>
+  </w:abstractNum>
+  <w:abstractNum w:abstractNumId="4" w15:restartNumberingAfterBreak="0">
+    <w:nsid w:val="3F637CC7"/>
+    <w:multiLevelType w:val="multilevel"/>
+    <w:tmpl w:val="4462C120"/>
+    <w:lvl w:ilvl="0">
+      <w:start w:val="1"/>
+      <w:numFmt w:val="decimal"/>
+      <w:lvlText w:val="%1."/>
+      <w:lvlJc w:val="left"/>
+      <w:pPr>
+        <w:tabs>
+          <w:tab w:val="num" w:pos="720"/>
+        </w:tabs>
+        <w:ind w:left="720" w:hanging="360"/>
+      </w:pPr>
+    </w:lvl>
+    <w:lvl w:ilvl="1" w:tentative="1">
+      <w:start w:val="1"/>
+      <w:numFmt w:val="decimal"/>
+      <w:lvlText w:val="%2."/>
+      <w:lvlJc w:val="left"/>
+      <w:pPr>
+        <w:tabs>
+          <w:tab w:val="num" w:pos="1440"/>
+        </w:tabs>
+        <w:ind w:left="1440" w:hanging="360"/>
+      </w:pPr>
+    </w:lvl>
+    <w:lvl w:ilvl="2" w:tentative="1">
+      <w:start w:val="1"/>
+      <w:numFmt w:val="decimal"/>
+      <w:lvlText w:val="%3."/>
+      <w:lvlJc w:val="left"/>
+      <w:pPr>
+        <w:tabs>
+          <w:tab w:val="num" w:pos="2160"/>
+        </w:tabs>
+        <w:ind w:left="2160" w:hanging="360"/>
+      </w:pPr>
+    </w:lvl>
+    <w:lvl w:ilvl="3" w:tentative="1">
+      <w:start w:val="1"/>
+      <w:numFmt w:val="decimal"/>
+      <w:lvlText w:val="%4."/>
+      <w:lvlJc w:val="left"/>
+      <w:pPr>
+        <w:tabs>
+          <w:tab w:val="num" w:pos="2880"/>
+        </w:tabs>
+        <w:ind w:left="2880" w:hanging="360"/>
+      </w:pPr>
+    </w:lvl>
+    <w:lvl w:ilvl="4" w:tentative="1">
+      <w:start w:val="1"/>
+      <w:numFmt w:val="decimal"/>
+      <w:lvlText w:val="%5."/>
+      <w:lvlJc w:val="left"/>
+      <w:pPr>
+        <w:tabs>
+          <w:tab w:val="num" w:pos="3600"/>
+        </w:tabs>
+        <w:ind w:left="3600" w:hanging="360"/>
+      </w:pPr>
+    </w:lvl>
+    <w:lvl w:ilvl="5" w:tentative="1">
+      <w:start w:val="1"/>
+      <w:numFmt w:val="decimal"/>
+      <w:lvlText w:val="%6."/>
+      <w:lvlJc w:val="left"/>
+      <w:pPr>
+        <w:tabs>
+          <w:tab w:val="num" w:pos="4320"/>
+        </w:tabs>
+        <w:ind w:left="4320" w:hanging="360"/>
+      </w:pPr>
+    </w:lvl>
+    <w:lvl w:ilvl="6" w:tentative="1">
+      <w:start w:val="1"/>
+      <w:numFmt w:val="decimal"/>
+      <w:lvlText w:val="%7."/>
+      <w:lvlJc w:val="left"/>
+      <w:pPr>
+        <w:tabs>
+          <w:tab w:val="num" w:pos="5040"/>
+        </w:tabs>
+        <w:ind w:left="5040" w:hanging="360"/>
+      </w:pPr>
+    </w:lvl>
+    <w:lvl w:ilvl="7" w:tentative="1">
+      <w:start w:val="1"/>
+      <w:numFmt w:val="decimal"/>
+      <w:lvlText w:val="%8."/>
+      <w:lvlJc w:val="left"/>
+      <w:pPr>
+        <w:tabs>
+          <w:tab w:val="num" w:pos="5760"/>
+        </w:tabs>
+        <w:ind w:left="5760" w:hanging="360"/>
+      </w:pPr>
+    </w:lvl>
+    <w:lvl w:ilvl="8" w:tentative="1">
+      <w:start w:val="1"/>
+      <w:numFmt w:val="decimal"/>
+      <w:lvlText w:val="%9."/>
+      <w:lvlJc w:val="left"/>
+      <w:pPr>
+        <w:tabs>
+          <w:tab w:val="num" w:pos="6480"/>
+        </w:tabs>
+        <w:ind w:left="6480" w:hanging="360"/>
+      </w:pPr>
+    </w:lvl>
+  </w:abstractNum>
+  <w:abstractNum w:abstractNumId="5" w15:restartNumberingAfterBreak="0">
+    <w:nsid w:val="4EFC5FE9"/>
+    <w:multiLevelType w:val="multilevel"/>
+    <w:tmpl w:val="66401456"/>
+    <w:lvl w:ilvl="0">
+      <w:start w:val="1"/>
+      <w:numFmt w:val="decimal"/>
+      <w:lvlText w:val="%1."/>
+      <w:lvlJc w:val="left"/>
+      <w:pPr>
+        <w:tabs>
+          <w:tab w:val="num" w:pos="720"/>
+        </w:tabs>
+        <w:ind w:left="720" w:hanging="360"/>
+      </w:pPr>
+    </w:lvl>
+    <w:lvl w:ilvl="1" w:tentative="1">
+      <w:start w:val="1"/>
+      <w:numFmt w:val="decimal"/>
+      <w:lvlText w:val="%2."/>
+      <w:lvlJc w:val="left"/>
+      <w:pPr>
+        <w:tabs>
+          <w:tab w:val="num" w:pos="1440"/>
+        </w:tabs>
+        <w:ind w:left="1440" w:hanging="360"/>
+      </w:pPr>
+    </w:lvl>
+    <w:lvl w:ilvl="2" w:tentative="1">
+      <w:start w:val="1"/>
+      <w:numFmt w:val="decimal"/>
+      <w:lvlText w:val="%3."/>
+      <w:lvlJc w:val="left"/>
+      <w:pPr>
+        <w:tabs>
+          <w:tab w:val="num" w:pos="2160"/>
+        </w:tabs>
+        <w:ind w:left="2160" w:hanging="360"/>
+      </w:pPr>
+    </w:lvl>
+    <w:lvl w:ilvl="3" w:tentative="1">
+      <w:start w:val="1"/>
+      <w:numFmt w:val="decimal"/>
+      <w:lvlText w:val="%4."/>
+      <w:lvlJc w:val="left"/>
+      <w:pPr>
+        <w:tabs>
+          <w:tab w:val="num" w:pos="2880"/>
+        </w:tabs>
+        <w:ind w:left="2880" w:hanging="360"/>
+      </w:pPr>
+    </w:lvl>
+    <w:lvl w:ilvl="4" w:tentative="1">
+      <w:start w:val="1"/>
+      <w:numFmt w:val="decimal"/>
+      <w:lvlText w:val="%5."/>
+      <w:lvlJc w:val="left"/>
+      <w:pPr>
+        <w:tabs>
+          <w:tab w:val="num" w:pos="3600"/>
+        </w:tabs>
+        <w:ind w:left="3600" w:hanging="360"/>
+      </w:pPr>
+    </w:lvl>
+    <w:lvl w:ilvl="5" w:tentative="1">
+      <w:start w:val="1"/>
+      <w:numFmt w:val="decimal"/>
+      <w:lvlText w:val="%6."/>
+      <w:lvlJc w:val="left"/>
+      <w:pPr>
+        <w:tabs>
+          <w:tab w:val="num" w:pos="4320"/>
+        </w:tabs>
+        <w:ind w:left="4320" w:hanging="360"/>
+      </w:pPr>
+    </w:lvl>
+    <w:lvl w:ilvl="6" w:tentative="1">
+      <w:start w:val="1"/>
+      <w:numFmt w:val="decimal"/>
+      <w:lvlText w:val="%7."/>
+      <w:lvlJc w:val="left"/>
+      <w:pPr>
+        <w:tabs>
+          <w:tab w:val="num" w:pos="5040"/>
+        </w:tabs>
+        <w:ind w:left="5040" w:hanging="360"/>
+      </w:pPr>
+    </w:lvl>
+    <w:lvl w:ilvl="7" w:tentative="1">
+      <w:start w:val="1"/>
+      <w:numFmt w:val="decimal"/>
+      <w:lvlText w:val="%8."/>
+      <w:lvlJc w:val="left"/>
+      <w:pPr>
+        <w:tabs>
+          <w:tab w:val="num" w:pos="5760"/>
+        </w:tabs>
+        <w:ind w:left="5760" w:hanging="360"/>
+      </w:pPr>
+    </w:lvl>
+    <w:lvl w:ilvl="8" w:tentative="1">
+      <w:start w:val="1"/>
+      <w:numFmt w:val="decimal"/>
+      <w:lvlText w:val="%9."/>
+      <w:lvlJc w:val="left"/>
+      <w:pPr>
+        <w:tabs>
+          <w:tab w:val="num" w:pos="6480"/>
+        </w:tabs>
+        <w:ind w:left="6480" w:hanging="360"/>
+      </w:pPr>
+    </w:lvl>
+  </w:abstractNum>
+  <w:abstractNum w:abstractNumId="6" w15:restartNumberingAfterBreak="0">
+    <w:nsid w:val="617E7820"/>
+    <w:multiLevelType w:val="multilevel"/>
+    <w:tmpl w:val="846A705A"/>
+    <w:lvl w:ilvl="0">
+      <w:start w:val="1"/>
+      <w:numFmt w:val="decimal"/>
+      <w:lvlText w:val="%1."/>
+      <w:lvlJc w:val="left"/>
+      <w:pPr>
+        <w:tabs>
+          <w:tab w:val="num" w:pos="720"/>
+        </w:tabs>
+        <w:ind w:left="720" w:hanging="360"/>
+      </w:pPr>
+    </w:lvl>
+    <w:lvl w:ilvl="1" w:tentative="1">
+      <w:start w:val="1"/>
+      <w:numFmt w:val="decimal"/>
+      <w:lvlText w:val="%2."/>
+      <w:lvlJc w:val="left"/>
+      <w:pPr>
+        <w:tabs>
+          <w:tab w:val="num" w:pos="1440"/>
+        </w:tabs>
+        <w:ind w:left="1440" w:hanging="360"/>
+      </w:pPr>
+    </w:lvl>
+    <w:lvl w:ilvl="2" w:tentative="1">
+      <w:start w:val="1"/>
+      <w:numFmt w:val="decimal"/>
+      <w:lvlText w:val="%3."/>
+      <w:lvlJc w:val="left"/>
+      <w:pPr>
+        <w:tabs>
+          <w:tab w:val="num" w:pos="2160"/>
+        </w:tabs>
+        <w:ind w:left="2160" w:hanging="360"/>
+      </w:pPr>
+    </w:lvl>
+    <w:lvl w:ilvl="3" w:tentative="1">
+      <w:start w:val="1"/>
+      <w:numFmt w:val="decimal"/>
+      <w:lvlText w:val="%4."/>
+      <w:lvlJc w:val="left"/>
+      <w:pPr>
+        <w:tabs>
+          <w:tab w:val="num" w:pos="2880"/>
+        </w:tabs>
+        <w:ind w:left="2880" w:hanging="360"/>
+      </w:pPr>
+    </w:lvl>
+    <w:lvl w:ilvl="4" w:tentative="1">
+      <w:start w:val="1"/>
+      <w:numFmt w:val="decimal"/>
+      <w:lvlText w:val="%5."/>
+      <w:lvlJc w:val="left"/>
+      <w:pPr>
+        <w:tabs>
+          <w:tab w:val="num" w:pos="3600"/>
+        </w:tabs>
+        <w:ind w:left="3600" w:hanging="360"/>
+      </w:pPr>
+    </w:lvl>
+    <w:lvl w:ilvl="5" w:tentative="1">
+      <w:start w:val="1"/>
+      <w:numFmt w:val="decimal"/>
+      <w:lvlText w:val="%6."/>
+      <w:lvlJc w:val="left"/>
+      <w:pPr>
+        <w:tabs>
+          <w:tab w:val="num" w:pos="4320"/>
+        </w:tabs>
+        <w:ind w:left="4320" w:hanging="360"/>
+      </w:pPr>
+    </w:lvl>
+    <w:lvl w:ilvl="6" w:tentative="1">
+      <w:start w:val="1"/>
+      <w:numFmt w:val="decimal"/>
+      <w:lvlText w:val="%7."/>
+      <w:lvlJc w:val="left"/>
+      <w:pPr>
+        <w:tabs>
+          <w:tab w:val="num" w:pos="5040"/>
+        </w:tabs>
+        <w:ind w:left="5040" w:hanging="360"/>
+      </w:pPr>
+    </w:lvl>
+    <w:lvl w:ilvl="7" w:tentative="1">
+      <w:start w:val="1"/>
+      <w:numFmt w:val="decimal"/>
+      <w:lvlText w:val="%8."/>
+      <w:lvlJc w:val="left"/>
+      <w:pPr>
+        <w:tabs>
+          <w:tab w:val="num" w:pos="5760"/>
+        </w:tabs>
+        <w:ind w:left="5760" w:hanging="360"/>
+      </w:pPr>
+    </w:lvl>
+    <w:lvl w:ilvl="8" w:tentative="1">
+      <w:start w:val="1"/>
+      <w:numFmt w:val="decimal"/>
+      <w:lvlText w:val="%9."/>
+      <w:lvlJc w:val="left"/>
+      <w:pPr>
+        <w:tabs>
+          <w:tab w:val="num" w:pos="6480"/>
+        </w:tabs>
+        <w:ind w:left="6480" w:hanging="360"/>
+      </w:pPr>
+    </w:lvl>
+  </w:abstractNum>
+  <w:abstractNum w:abstractNumId="7" w15:restartNumberingAfterBreak="0">
+    <w:nsid w:val="63B30882"/>
+    <w:multiLevelType w:val="multilevel"/>
+    <w:tmpl w:val="05FE50C2"/>
+    <w:lvl w:ilvl="0">
+      <w:start w:val="1"/>
+      <w:numFmt w:val="decimal"/>
+      <w:lvlText w:val="%1."/>
+      <w:lvlJc w:val="left"/>
+      <w:pPr>
+        <w:tabs>
+          <w:tab w:val="num" w:pos="720"/>
+        </w:tabs>
+        <w:ind w:left="720" w:hanging="360"/>
+      </w:pPr>
+    </w:lvl>
+    <w:lvl w:ilvl="1" w:tentative="1">
+      <w:start w:val="1"/>
+      <w:numFmt w:val="decimal"/>
+      <w:lvlText w:val="%2."/>
+      <w:lvlJc w:val="left"/>
+      <w:pPr>
+        <w:tabs>
+          <w:tab w:val="num" w:pos="1440"/>
+        </w:tabs>
+        <w:ind w:left="1440" w:hanging="360"/>
+      </w:pPr>
+    </w:lvl>
+    <w:lvl w:ilvl="2" w:tentative="1">
+      <w:start w:val="1"/>
+      <w:numFmt w:val="decimal"/>
+      <w:lvlText w:val="%3."/>
+      <w:lvlJc w:val="left"/>
+      <w:pPr>
+        <w:tabs>
+          <w:tab w:val="num" w:pos="2160"/>
+        </w:tabs>
+        <w:ind w:left="2160" w:hanging="360"/>
+      </w:pPr>
+    </w:lvl>
+    <w:lvl w:ilvl="3" w:tentative="1">
+      <w:start w:val="1"/>
+      <w:numFmt w:val="decimal"/>
+      <w:lvlText w:val="%4."/>
+      <w:lvlJc w:val="left"/>
+      <w:pPr>
+        <w:tabs>
+          <w:tab w:val="num" w:pos="2880"/>
+        </w:tabs>
+        <w:ind w:left="2880" w:hanging="360"/>
+      </w:pPr>
+    </w:lvl>
+    <w:lvl w:ilvl="4" w:tentative="1">
+      <w:start w:val="1"/>
+      <w:numFmt w:val="decimal"/>
+      <w:lvlText w:val="%5."/>
+      <w:lvlJc w:val="left"/>
+      <w:pPr>
+        <w:tabs>
+          <w:tab w:val="num" w:pos="3600"/>
+        </w:tabs>
+        <w:ind w:left="3600" w:hanging="360"/>
+      </w:pPr>
+    </w:lvl>
+    <w:lvl w:ilvl="5" w:tentative="1">
+      <w:start w:val="1"/>
+      <w:numFmt w:val="decimal"/>
+      <w:lvlText w:val="%6."/>
+      <w:lvlJc w:val="left"/>
+      <w:pPr>
+        <w:tabs>
+          <w:tab w:val="num" w:pos="4320"/>
+        </w:tabs>
+        <w:ind w:left="4320" w:hanging="360"/>
+      </w:pPr>
+    </w:lvl>
+    <w:lvl w:ilvl="6" w:tentative="1">
+      <w:start w:val="1"/>
+      <w:numFmt w:val="decimal"/>
+      <w:lvlText w:val="%7."/>
+      <w:lvlJc w:val="left"/>
+      <w:pPr>
+        <w:tabs>
+          <w:tab w:val="num" w:pos="5040"/>
+        </w:tabs>
+        <w:ind w:left="5040" w:hanging="360"/>
+      </w:pPr>
+    </w:lvl>
+    <w:lvl w:ilvl="7" w:tentative="1">
+      <w:start w:val="1"/>
+      <w:numFmt w:val="decimal"/>
+      <w:lvlText w:val="%8."/>
+      <w:lvlJc w:val="left"/>
+      <w:pPr>
+        <w:tabs>
+          <w:tab w:val="num" w:pos="5760"/>
+        </w:tabs>
+        <w:ind w:left="5760" w:hanging="360"/>
+      </w:pPr>
+    </w:lvl>
+    <w:lvl w:ilvl="8" w:tentative="1">
+      <w:start w:val="1"/>
+      <w:numFmt w:val="decimal"/>
+      <w:lvlText w:val="%9."/>
+      <w:lvlJc w:val="left"/>
+      <w:pPr>
+        <w:tabs>
+          <w:tab w:val="num" w:pos="6480"/>
+        </w:tabs>
+        <w:ind w:left="6480" w:hanging="360"/>
+      </w:pPr>
+    </w:lvl>
+  </w:abstractNum>
+  <w:abstractNum w:abstractNumId="8" w15:restartNumberingAfterBreak="0">
+    <w:nsid w:val="7DBA1DEB"/>
+    <w:multiLevelType w:val="multilevel"/>
+    <w:tmpl w:val="E3A281FC"/>
+    <w:lvl w:ilvl="0">
+      <w:start w:val="1"/>
+      <w:numFmt w:val="decimal"/>
+      <w:lvlText w:val="%1."/>
+      <w:lvlJc w:val="left"/>
+      <w:pPr>
+        <w:tabs>
+          <w:tab w:val="num" w:pos="720"/>
+        </w:tabs>
+        <w:ind w:left="720" w:hanging="360"/>
+      </w:pPr>
+    </w:lvl>
+    <w:lvl w:ilvl="1" w:tentative="1">
+      <w:start w:val="1"/>
+      <w:numFmt w:val="decimal"/>
+      <w:lvlText w:val="%2."/>
+      <w:lvlJc w:val="left"/>
+      <w:pPr>
+        <w:tabs>
+          <w:tab w:val="num" w:pos="1440"/>
+        </w:tabs>
+        <w:ind w:left="1440" w:hanging="360"/>
+      </w:pPr>
+    </w:lvl>
+    <w:lvl w:ilvl="2" w:tentative="1">
+      <w:start w:val="1"/>
+      <w:numFmt w:val="decimal"/>
+      <w:lvlText w:val="%3."/>
+      <w:lvlJc w:val="left"/>
+      <w:pPr>
+        <w:tabs>
+          <w:tab w:val="num" w:pos="2160"/>
+        </w:tabs>
+        <w:ind w:left="2160" w:hanging="360"/>
+      </w:pPr>
+    </w:lvl>
+    <w:lvl w:ilvl="3" w:tentative="1">
+      <w:start w:val="1"/>
+      <w:numFmt w:val="decimal"/>
+      <w:lvlText w:val="%4."/>
+      <w:lvlJc w:val="left"/>
+      <w:pPr>
+        <w:tabs>
+          <w:tab w:val="num" w:pos="2880"/>
+        </w:tabs>
+        <w:ind w:left="2880" w:hanging="360"/>
+      </w:pPr>
+    </w:lvl>
+    <w:lvl w:ilvl="4" w:tentative="1">
+      <w:start w:val="1"/>
+      <w:numFmt w:val="decimal"/>
+      <w:lvlText w:val="%5."/>
+      <w:lvlJc w:val="left"/>
+      <w:pPr>
+        <w:tabs>
+          <w:tab w:val="num" w:pos="3600"/>
+        </w:tabs>
+        <w:ind w:left="3600" w:hanging="360"/>
+      </w:pPr>
+    </w:lvl>
+    <w:lvl w:ilvl="5" w:tentative="1">
+      <w:start w:val="1"/>
+      <w:numFmt w:val="decimal"/>
+      <w:lvlText w:val="%6."/>
+      <w:lvlJc w:val="left"/>
+      <w:pPr>
+        <w:tabs>
+          <w:tab w:val="num" w:pos="4320"/>
+        </w:tabs>
+        <w:ind w:left="4320" w:hanging="360"/>
+      </w:pPr>
+    </w:lvl>
+    <w:lvl w:ilvl="6" w:tentative="1">
+      <w:start w:val="1"/>
+      <w:numFmt w:val="decimal"/>
+      <w:lvlText w:val="%7."/>
+      <w:lvlJc w:val="left"/>
+      <w:pPr>
+        <w:tabs>
+          <w:tab w:val="num" w:pos="5040"/>
+        </w:tabs>
+        <w:ind w:left="5040" w:hanging="360"/>
+      </w:pPr>
+    </w:lvl>
+    <w:lvl w:ilvl="7" w:tentative="1">
+      <w:start w:val="1"/>
+      <w:numFmt w:val="decimal"/>
+      <w:lvlText w:val="%8."/>
+      <w:lvlJc w:val="left"/>
+      <w:pPr>
+        <w:tabs>
+          <w:tab w:val="num" w:pos="5760"/>
+        </w:tabs>
+        <w:ind w:left="5760" w:hanging="360"/>
+      </w:pPr>
+    </w:lvl>
+    <w:lvl w:ilvl="8" w:tentative="1">
+      <w:start w:val="1"/>
+      <w:numFmt w:val="decimal"/>
+      <w:lvlText w:val="%9."/>
+      <w:lvlJc w:val="left"/>
+      <w:pPr>
+        <w:tabs>
+          <w:tab w:val="num" w:pos="6480"/>
+        </w:tabs>
+        <w:ind w:left="6480" w:hanging="360"/>
+      </w:pPr>
+    </w:lvl>
+  </w:abstractNum>
+  <w:num w:numId="1" w16cid:durableId="1149708926">
+    <w:abstractNumId w:val="5"/>
+  </w:num>
+  <w:num w:numId="2" w16cid:durableId="1109621959">
+    <w:abstractNumId w:val="7"/>
+  </w:num>
+  <w:num w:numId="3" w16cid:durableId="1199705393">
+    <w:abstractNumId w:val="1"/>
+  </w:num>
+  <w:num w:numId="4" w16cid:durableId="164788335">
+    <w:abstractNumId w:val="2"/>
+  </w:num>
+  <w:num w:numId="5" w16cid:durableId="159319639">
+    <w:abstractNumId w:val="8"/>
+  </w:num>
+  <w:num w:numId="6" w16cid:durableId="1833527598">
+    <w:abstractNumId w:val="0"/>
+  </w:num>
+  <w:num w:numId="7" w16cid:durableId="1544558950">
+    <w:abstractNumId w:val="6"/>
+  </w:num>
+  <w:num w:numId="8" w16cid:durableId="977539075">
+    <w:abstractNumId w:val="4"/>
+  </w:num>
+  <w:num w:numId="9" w16cid:durableId="1235630577">
+    <w:abstractNumId w:val="3"/>
+  </w:num>
+</w:numbering>
 </file>
 
 <file path=word/styles.xml><?xml version="1.0" encoding="utf-8"?>
@@ -1317,7 +3659,6 @@
   <w:style w:type="character" w:default="1" w:styleId="DefaultParagraphFont">
     <w:name w:val="Default Paragraph Font"/>
     <w:uiPriority w:val="1"/>
-    <w:semiHidden/>
     <w:unhideWhenUsed/>
   </w:style>
   <w:style w:type="table" w:default="1" w:styleId="TableNormal">

</xml_diff>